<commit_message>
Updated Change order word file
</commit_message>
<xml_diff>
--- a/Cases/Change Order 170_GSAM Case 2023-G510.docx
+++ b/Cases/Change Order 170_GSAM Case 2023-G510.docx
@@ -461,7 +461,23 @@
           <w:sz w:val="24"/>
           <w:szCs w:val="24"/>
         </w:rPr>
-        <w:t xml:space="preserve">Provided guidance to allow HCAs to designate approval authority for individual deviations to the FAR to a level no lower than the Contracting Executive </w:t>
+        <w:t>Provided guidance to allow HCAs to designate approval authority for individual deviations to the FAR to a level no lower than the Contracting Executive</w:t>
+      </w:r>
+      <w:ins w:id="0" w:author="Francis Poe" w:date="2023-10-03T17:43:00Z">
+        <w:r>
+          <w:rPr>
+            <w:sz w:val="24"/>
+            <w:szCs w:val="24"/>
+          </w:rPr>
+          <w:t>.</w:t>
+        </w:r>
+      </w:ins>
+      <w:r>
+        <w:rPr>
+          <w:sz w:val="24"/>
+          <w:szCs w:val="24"/>
+        </w:rPr>
+        <w:t xml:space="preserve"> </w:t>
       </w:r>
     </w:p>
     <w:p>
@@ -820,23 +836,7 @@
           <w:sz w:val="24"/>
           <w:szCs w:val="24"/>
         </w:rPr>
-        <w:t>Updated paragraph (</w:t>
-      </w:r>
-      <w:proofErr w:type="spellStart"/>
-      <w:r>
-        <w:rPr>
-          <w:sz w:val="24"/>
-          <w:szCs w:val="24"/>
-        </w:rPr>
-        <w:t>i</w:t>
-      </w:r>
-      <w:proofErr w:type="spellEnd"/>
-      <w:r>
-        <w:rPr>
-          <w:sz w:val="24"/>
-          <w:szCs w:val="24"/>
-        </w:rPr>
-        <w:t>) to add “Contracting Executive” as an additional official that the Contracting Director may coordinate with on contracting matters.</w:t>
+        <w:t>Updated paragraph (i) to add “Contracting Executive” as an additional official that the Contracting Director may coordinate with on contracting matters.</w:t>
       </w:r>
     </w:p>
     <w:p>
@@ -936,23 +936,7 @@
           <w:sz w:val="24"/>
           <w:szCs w:val="24"/>
         </w:rPr>
-        <w:t>Updated paragraph (</w:t>
-      </w:r>
-      <w:proofErr w:type="spellStart"/>
-      <w:r>
-        <w:rPr>
-          <w:sz w:val="24"/>
-          <w:szCs w:val="24"/>
-        </w:rPr>
-        <w:t>i</w:t>
-      </w:r>
-      <w:proofErr w:type="spellEnd"/>
-      <w:r>
-        <w:rPr>
-          <w:sz w:val="24"/>
-          <w:szCs w:val="24"/>
-        </w:rPr>
-        <w:t>) to add “Contracting Executive” as an additional official that the Acquisition Career Navigator may support by managing the workforce career management responsibilities.</w:t>
+        <w:t>Updated paragraph (i) to add “Contracting Executive” as an additional official that the Acquisition Career Navigator may support by managing the workforce career management responsibilities.</w:t>
       </w:r>
     </w:p>
     <w:p>
@@ -1293,17 +1277,17 @@
           <w:sz w:val="24"/>
           <w:szCs w:val="24"/>
         </w:rPr>
-        <w:t>Clarified that the Contracting Activity Advocate for Competition must approve all justifications for other than full and open competition over $750K. This is in addition to other approval requirements (</w:t>
-      </w:r>
-      <w:proofErr w:type="gramStart"/>
-      <w:r>
-        <w:rPr>
-          <w:sz w:val="24"/>
-          <w:szCs w:val="24"/>
-        </w:rPr>
-        <w:t>e.g.</w:t>
-      </w:r>
-      <w:proofErr w:type="gramEnd"/>
+        <w:t>Clarified that the Contracting Activity Advocate for Competition must approve all justifications for other than full and open competition over $750K. This is in addition to other approval requirements (e.g.</w:t>
+      </w:r>
+      <w:ins w:id="1" w:author="Francis Poe" w:date="2023-10-03T17:45:00Z">
+        <w:r>
+          <w:rPr>
+            <w:sz w:val="24"/>
+            <w:szCs w:val="24"/>
+          </w:rPr>
+          <w:t>,</w:t>
+        </w:r>
+      </w:ins>
       <w:r>
         <w:rPr>
           <w:sz w:val="24"/>
@@ -1553,23 +1537,7 @@
           <w:sz w:val="24"/>
           <w:szCs w:val="24"/>
         </w:rPr>
-        <w:t>Removed paragraph (</w:t>
-      </w:r>
-      <w:proofErr w:type="spellStart"/>
-      <w:r>
-        <w:rPr>
-          <w:sz w:val="24"/>
-          <w:szCs w:val="24"/>
-        </w:rPr>
-        <w:t>i</w:t>
-      </w:r>
-      <w:proofErr w:type="spellEnd"/>
-      <w:r>
-        <w:rPr>
-          <w:sz w:val="24"/>
-          <w:szCs w:val="24"/>
-        </w:rPr>
-        <w:t>) and (ii) and incorporated the guidance in paragraph (b)(1).</w:t>
+        <w:t>Removed paragraph (i) and (ii) and incorporated the guidance in paragraph (b)(1).</w:t>
       </w:r>
     </w:p>
     <w:p>
@@ -1689,23 +1657,7 @@
           <w:sz w:val="24"/>
           <w:szCs w:val="24"/>
         </w:rPr>
-        <w:t>Revised the guidance to clarify that if an acquisition meets certain criteria identified in paragraph (</w:t>
-      </w:r>
-      <w:proofErr w:type="spellStart"/>
-      <w:r>
-        <w:rPr>
-          <w:sz w:val="24"/>
-          <w:szCs w:val="24"/>
-        </w:rPr>
-        <w:t>i</w:t>
-      </w:r>
-      <w:proofErr w:type="spellEnd"/>
-      <w:r>
-        <w:rPr>
-          <w:sz w:val="24"/>
-          <w:szCs w:val="24"/>
-        </w:rPr>
-        <w:t xml:space="preserve">), (ii) or (iii), and (iv), the planner must obtain HCA approval of the acquisition plan. </w:t>
+        <w:t xml:space="preserve">Revised the guidance to clarify that if an acquisition meets certain criteria identified in paragraph (i), (ii) or (iii), and (iv), the planner must obtain HCA approval of the acquisition plan. </w:t>
       </w:r>
     </w:p>
     <w:p>
@@ -2168,17 +2120,8 @@
           <w:sz w:val="24"/>
           <w:szCs w:val="24"/>
         </w:rPr>
-        <w:t xml:space="preserve">Jeffrey </w:t>
-      </w:r>
-      <w:proofErr w:type="spellStart"/>
-      <w:r>
-        <w:rPr>
-          <w:sz w:val="24"/>
-          <w:szCs w:val="24"/>
-        </w:rPr>
-        <w:t>Koses</w:t>
-      </w:r>
-      <w:proofErr w:type="spellEnd"/>
+        <w:t>Jeffrey Koses</w:t>
+      </w:r>
     </w:p>
     <w:p>
       <w:pPr>
@@ -2441,8 +2384,8 @@
           <w:szCs w:val="24"/>
         </w:rPr>
       </w:pPr>
-      <w:bookmarkStart w:id="0" w:name="_8utkwmo7edqw"/>
-      <w:bookmarkEnd w:id="0"/>
+      <w:bookmarkStart w:id="2" w:name="_8utkwmo7edqw"/>
+      <w:bookmarkEnd w:id="2"/>
       <w:r>
         <w:rPr>
           <w:b/>
@@ -2480,8 +2423,8 @@
           <w:szCs w:val="24"/>
         </w:rPr>
       </w:pPr>
-      <w:bookmarkStart w:id="1" w:name="_g3ijv0y1c78w"/>
-      <w:bookmarkEnd w:id="1"/>
+      <w:bookmarkStart w:id="3" w:name="_g3ijv0y1c78w"/>
+      <w:bookmarkEnd w:id="3"/>
     </w:p>
     <w:p>
       <w:pPr>
@@ -2496,8 +2439,8 @@
           <w:szCs w:val="24"/>
         </w:rPr>
       </w:pPr>
-      <w:bookmarkStart w:id="2" w:name="_ak9o82otj6ze"/>
-      <w:bookmarkEnd w:id="2"/>
+      <w:bookmarkStart w:id="4" w:name="_ak9o82otj6ze"/>
+      <w:bookmarkEnd w:id="4"/>
       <w:r>
         <w:rPr>
           <w:b/>
@@ -2757,8 +2700,8 @@
           <w:szCs w:val="24"/>
         </w:rPr>
       </w:pPr>
-      <w:bookmarkStart w:id="3" w:name="_c3pc6xedh852"/>
-      <w:bookmarkEnd w:id="3"/>
+      <w:bookmarkStart w:id="5" w:name="_c3pc6xedh852"/>
+      <w:bookmarkEnd w:id="5"/>
       <w:r>
         <w:rPr>
           <w:b/>
@@ -2781,8 +2724,8 @@
           <w:szCs w:val="24"/>
         </w:rPr>
       </w:pPr>
-      <w:bookmarkStart w:id="4" w:name="_f8wyav3jquka"/>
-      <w:bookmarkEnd w:id="4"/>
+      <w:bookmarkStart w:id="6" w:name="_f8wyav3jquka"/>
+      <w:bookmarkEnd w:id="6"/>
     </w:p>
     <w:p>
       <w:pPr>
@@ -2797,8 +2740,8 @@
           <w:szCs w:val="24"/>
         </w:rPr>
       </w:pPr>
-      <w:bookmarkStart w:id="5" w:name="_6l7cr4ofsr3r"/>
-      <w:bookmarkEnd w:id="5"/>
+      <w:bookmarkStart w:id="7" w:name="_6l7cr4ofsr3r"/>
+      <w:bookmarkEnd w:id="7"/>
       <w:r>
         <w:rPr>
           <w:b/>
@@ -2832,19 +2775,19 @@
           <w:szCs w:val="24"/>
         </w:rPr>
       </w:pPr>
-      <w:bookmarkStart w:id="6" w:name="_oy2u18rx9ogg"/>
-      <w:bookmarkEnd w:id="6"/>
-    </w:p>
-    <w:p>
-      <w:pPr>
-        <w:shd w:val="clear" w:color="auto" w:fill="FFFFFF"/>
-        <w:rPr>
-          <w:sz w:val="24"/>
-          <w:szCs w:val="24"/>
-        </w:rPr>
-      </w:pPr>
-      <w:bookmarkStart w:id="7" w:name="_jmplv3n39eio"/>
-      <w:bookmarkEnd w:id="7"/>
+      <w:bookmarkStart w:id="8" w:name="_oy2u18rx9ogg"/>
+      <w:bookmarkEnd w:id="8"/>
+    </w:p>
+    <w:p>
+      <w:pPr>
+        <w:shd w:val="clear" w:color="auto" w:fill="FFFFFF"/>
+        <w:rPr>
+          <w:sz w:val="24"/>
+          <w:szCs w:val="24"/>
+        </w:rPr>
+      </w:pPr>
+      <w:bookmarkStart w:id="9" w:name="_jmplv3n39eio"/>
+      <w:bookmarkEnd w:id="9"/>
       <w:r>
         <w:rPr>
           <w:sz w:val="24"/>
@@ -2877,8 +2820,8 @@
           <w:szCs w:val="24"/>
         </w:rPr>
       </w:pPr>
-      <w:bookmarkStart w:id="8" w:name="_sm9uaou679es"/>
-      <w:bookmarkEnd w:id="8"/>
+      <w:bookmarkStart w:id="10" w:name="_sm9uaou679es"/>
+      <w:bookmarkEnd w:id="10"/>
     </w:p>
     <w:p>
       <w:pPr>
@@ -2890,8 +2833,8 @@
           <w:szCs w:val="24"/>
         </w:rPr>
       </w:pPr>
-      <w:bookmarkStart w:id="9" w:name="_xfm7lo4ql5g"/>
-      <w:bookmarkEnd w:id="9"/>
+      <w:bookmarkStart w:id="11" w:name="_xfm7lo4ql5g"/>
+      <w:bookmarkEnd w:id="11"/>
       <w:r>
         <w:rPr>
           <w:sz w:val="24"/>
@@ -3042,8 +2985,8 @@
           <w:highlight w:val="white"/>
         </w:rPr>
       </w:pPr>
-      <w:bookmarkStart w:id="10" w:name="_jd7cnrhhtcif"/>
-      <w:bookmarkEnd w:id="10"/>
+      <w:bookmarkStart w:id="12" w:name="_jd7cnrhhtcif"/>
+      <w:bookmarkEnd w:id="12"/>
     </w:p>
     <w:p>
       <w:pPr>
@@ -3054,8 +2997,8 @@
           <w:szCs w:val="24"/>
         </w:rPr>
       </w:pPr>
-      <w:bookmarkStart w:id="11" w:name="_1mf8eyez7hkn"/>
-      <w:bookmarkEnd w:id="11"/>
+      <w:bookmarkStart w:id="13" w:name="_1mf8eyez7hkn"/>
+      <w:bookmarkEnd w:id="13"/>
       <w:r>
         <w:rPr>
           <w:sz w:val="24"/>
@@ -3238,25 +3181,7 @@
           <w:sz w:val="24"/>
           <w:szCs w:val="24"/>
         </w:rPr>
-        <w:t>(</w:t>
-      </w:r>
-      <w:proofErr w:type="spellStart"/>
-      <w:r>
-        <w:rPr>
-          <w:i/>
-          <w:sz w:val="24"/>
-          <w:szCs w:val="24"/>
-        </w:rPr>
-        <w:t>i</w:t>
-      </w:r>
-      <w:proofErr w:type="spellEnd"/>
-      <w:r>
-        <w:rPr>
-          <w:i/>
-          <w:sz w:val="24"/>
-          <w:szCs w:val="24"/>
-        </w:rPr>
-        <w:t xml:space="preserve">) FAS contracting activities may award contracts that include ancillary commercial construction-related products and services as discussed in GSAM </w:t>
+        <w:t xml:space="preserve">(i) FAS contracting activities may award contracts that include ancillary commercial construction-related products and services as discussed in GSAM </w:t>
       </w:r>
       <w:hyperlink r:id="rId11" w:anchor="GSAM_512_203" w:history="1">
         <w:r>
@@ -3486,8 +3411,8 @@
           <w:szCs w:val="24"/>
         </w:rPr>
       </w:pPr>
-      <w:bookmarkStart w:id="12" w:name="_4wr19fsjrqv0"/>
-      <w:bookmarkEnd w:id="12"/>
+      <w:bookmarkStart w:id="14" w:name="_4wr19fsjrqv0"/>
+      <w:bookmarkEnd w:id="14"/>
       <w:r>
         <w:rPr>
           <w:sz w:val="24"/>
@@ -3521,8 +3446,8 @@
           <w:highlight w:val="yellow"/>
         </w:rPr>
       </w:pPr>
-      <w:bookmarkStart w:id="13" w:name="_qd07mbrvkrw4"/>
-      <w:bookmarkEnd w:id="13"/>
+      <w:bookmarkStart w:id="15" w:name="_qd07mbrvkrw4"/>
+      <w:bookmarkEnd w:id="15"/>
       <w:r>
         <w:rPr>
           <w:strike/>
@@ -3548,8 +3473,8 @@
           <w:szCs w:val="24"/>
         </w:rPr>
       </w:pPr>
-      <w:bookmarkStart w:id="14" w:name="_qg731ing4mc4"/>
-      <w:bookmarkEnd w:id="14"/>
+      <w:bookmarkStart w:id="16" w:name="_qg731ing4mc4"/>
+      <w:bookmarkEnd w:id="16"/>
       <w:r>
         <w:rPr>
           <w:b/>
@@ -3601,8 +3526,8 @@
           <w:szCs w:val="24"/>
         </w:rPr>
       </w:pPr>
-      <w:bookmarkStart w:id="15" w:name="_bj5uvbhubej6"/>
-      <w:bookmarkEnd w:id="15"/>
+      <w:bookmarkStart w:id="17" w:name="_bj5uvbhubej6"/>
+      <w:bookmarkEnd w:id="17"/>
       <w:r>
         <w:rPr>
           <w:b/>
@@ -3672,8 +3597,8 @@
           <w:szCs w:val="24"/>
         </w:rPr>
       </w:pPr>
-      <w:bookmarkStart w:id="16" w:name="_h2h9vxe0epcb"/>
-      <w:bookmarkEnd w:id="16"/>
+      <w:bookmarkStart w:id="18" w:name="_h2h9vxe0epcb"/>
+      <w:bookmarkEnd w:id="18"/>
       <w:r>
         <w:rPr>
           <w:b/>
@@ -3725,8 +3650,8 @@
           <w:szCs w:val="24"/>
         </w:rPr>
       </w:pPr>
-      <w:bookmarkStart w:id="17" w:name="_7843pb5wkcsz"/>
-      <w:bookmarkEnd w:id="17"/>
+      <w:bookmarkStart w:id="19" w:name="_7843pb5wkcsz"/>
+      <w:bookmarkEnd w:id="19"/>
       <w:r>
         <w:rPr>
           <w:b/>
@@ -3752,7 +3677,6 @@
         </w:rPr>
         <w:t>(</w:t>
       </w:r>
-      <w:proofErr w:type="spellStart"/>
       <w:proofErr w:type="gramEnd"/>
       <w:r>
         <w:rPr>
@@ -3760,23 +3684,67 @@
           <w:sz w:val="24"/>
           <w:szCs w:val="24"/>
         </w:rPr>
-        <w:t>i</w:t>
-      </w:r>
-      <w:proofErr w:type="spellEnd"/>
+        <w:t>i)</w:t>
+      </w:r>
+      <w:r>
+        <w:rPr>
+          <w:sz w:val="24"/>
+          <w:szCs w:val="24"/>
+        </w:rPr>
+        <w:t xml:space="preserve"> HCA responsibilities being redelegated (i.e., operational matters, policy matters, workforce career management);</w:t>
+      </w:r>
+    </w:p>
+    <w:p>
+      <w:pPr>
+        <w:shd w:val="clear" w:color="auto" w:fill="FFFFFF"/>
+        <w:ind w:left="2880" w:firstLine="720"/>
+        <w:rPr>
+          <w:sz w:val="24"/>
+          <w:szCs w:val="24"/>
+        </w:rPr>
+      </w:pPr>
+      <w:bookmarkStart w:id="20" w:name="_obqbvauwn13z"/>
+      <w:bookmarkEnd w:id="20"/>
+      <w:r>
+        <w:rPr>
+          <w:b/>
+          <w:sz w:val="24"/>
+          <w:szCs w:val="24"/>
+        </w:rPr>
+        <w:t>[(2</w:t>
+      </w:r>
+      <w:proofErr w:type="gramStart"/>
+      <w:r>
+        <w:rPr>
+          <w:b/>
+          <w:sz w:val="24"/>
+          <w:szCs w:val="24"/>
+        </w:rPr>
+        <w:t>)]</w:t>
+      </w:r>
       <w:r>
         <w:rPr>
           <w:strike/>
           <w:sz w:val="24"/>
           <w:szCs w:val="24"/>
         </w:rPr>
-        <w:t>)</w:t>
-      </w:r>
-      <w:r>
-        <w:rPr>
-          <w:sz w:val="24"/>
-          <w:szCs w:val="24"/>
-        </w:rPr>
-        <w:t xml:space="preserve"> HCA responsibilities being redelegated (i.e., operational matters, policy matters, workforce career management);</w:t>
+        <w:t>(</w:t>
+      </w:r>
+      <w:proofErr w:type="gramEnd"/>
+      <w:r>
+        <w:rPr>
+          <w:strike/>
+          <w:sz w:val="24"/>
+          <w:szCs w:val="24"/>
+        </w:rPr>
+        <w:t>ii)</w:t>
+      </w:r>
+      <w:r>
+        <w:rPr>
+          <w:sz w:val="24"/>
+          <w:szCs w:val="24"/>
+        </w:rPr>
+        <w:t xml:space="preserve"> HCA responsibilities being retained; and </w:t>
       </w:r>
     </w:p>
     <w:p>
@@ -3788,15 +3756,15 @@
           <w:szCs w:val="24"/>
         </w:rPr>
       </w:pPr>
-      <w:bookmarkStart w:id="18" w:name="_obqbvauwn13z"/>
-      <w:bookmarkEnd w:id="18"/>
-      <w:r>
-        <w:rPr>
-          <w:b/>
-          <w:sz w:val="24"/>
-          <w:szCs w:val="24"/>
-        </w:rPr>
-        <w:t>[(2</w:t>
+      <w:bookmarkStart w:id="21" w:name="_hb2ylr9bz55d"/>
+      <w:bookmarkEnd w:id="21"/>
+      <w:r>
+        <w:rPr>
+          <w:b/>
+          <w:sz w:val="24"/>
+          <w:szCs w:val="24"/>
+        </w:rPr>
+        <w:t>[(3</w:t>
       </w:r>
       <w:proofErr w:type="gramStart"/>
       <w:r>
@@ -3822,59 +3790,6 @@
           <w:sz w:val="24"/>
           <w:szCs w:val="24"/>
         </w:rPr>
-        <w:t>ii)</w:t>
-      </w:r>
-      <w:r>
-        <w:rPr>
-          <w:sz w:val="24"/>
-          <w:szCs w:val="24"/>
-        </w:rPr>
-        <w:t xml:space="preserve"> HCA responsibilities being retained; and </w:t>
-      </w:r>
-    </w:p>
-    <w:p>
-      <w:pPr>
-        <w:shd w:val="clear" w:color="auto" w:fill="FFFFFF"/>
-        <w:ind w:left="2880" w:firstLine="720"/>
-        <w:rPr>
-          <w:sz w:val="24"/>
-          <w:szCs w:val="24"/>
-        </w:rPr>
-      </w:pPr>
-      <w:bookmarkStart w:id="19" w:name="_hb2ylr9bz55d"/>
-      <w:bookmarkEnd w:id="19"/>
-      <w:r>
-        <w:rPr>
-          <w:b/>
-          <w:sz w:val="24"/>
-          <w:szCs w:val="24"/>
-        </w:rPr>
-        <w:t>[(3</w:t>
-      </w:r>
-      <w:proofErr w:type="gramStart"/>
-      <w:r>
-        <w:rPr>
-          <w:b/>
-          <w:sz w:val="24"/>
-          <w:szCs w:val="24"/>
-        </w:rPr>
-        <w:t>)]</w:t>
-      </w:r>
-      <w:r>
-        <w:rPr>
-          <w:strike/>
-          <w:sz w:val="24"/>
-          <w:szCs w:val="24"/>
-        </w:rPr>
-        <w:t>(</w:t>
-      </w:r>
-      <w:proofErr w:type="gramEnd"/>
-      <w:r>
-        <w:rPr>
-          <w:strike/>
-          <w:sz w:val="24"/>
-          <w:szCs w:val="24"/>
-        </w:rPr>
         <w:t>iii)</w:t>
       </w:r>
       <w:r>
@@ -3895,8 +3810,8 @@
           <w:szCs w:val="24"/>
         </w:rPr>
       </w:pPr>
-      <w:bookmarkStart w:id="20" w:name="_98yvrwgdmila"/>
-      <w:bookmarkEnd w:id="20"/>
+      <w:bookmarkStart w:id="22" w:name="_98yvrwgdmila"/>
+      <w:bookmarkEnd w:id="22"/>
     </w:p>
     <w:p>
       <w:pPr>
@@ -3945,8 +3860,8 @@
           <w:szCs w:val="24"/>
         </w:rPr>
       </w:pPr>
-      <w:bookmarkStart w:id="21" w:name="_app46nk88o96"/>
-      <w:bookmarkEnd w:id="21"/>
+      <w:bookmarkStart w:id="23" w:name="_app46nk88o96"/>
+      <w:bookmarkEnd w:id="23"/>
       <w:r>
         <w:rPr>
           <w:b/>
@@ -3954,19 +3869,22 @@
           <w:sz w:val="24"/>
           <w:szCs w:val="24"/>
         </w:rPr>
-        <w:t>(</w:t>
-      </w:r>
-      <w:proofErr w:type="spellStart"/>
-      <w:r>
+        <w:t xml:space="preserve">(i) Some GSA contracting activities are so complex that there may be a GSA executive responsible for contracting operations. In those cases, the HCA may appoint a contracting executive in addition to or in lieu of a contracting director. </w:t>
+      </w:r>
+    </w:p>
+    <w:p>
+      <w:pPr>
+        <w:shd w:val="clear" w:color="auto" w:fill="FFFFFF"/>
+        <w:ind w:left="990"/>
         <w:rPr>
           <w:b/>
           <w:color w:val="212121"/>
           <w:sz w:val="24"/>
           <w:szCs w:val="24"/>
         </w:rPr>
-        <w:t>i</w:t>
-      </w:r>
-      <w:proofErr w:type="spellEnd"/>
+      </w:pPr>
+      <w:bookmarkStart w:id="24" w:name="_nnq0w5bnzk46"/>
+      <w:bookmarkEnd w:id="24"/>
       <w:r>
         <w:rPr>
           <w:b/>
@@ -3974,7 +3892,7 @@
           <w:sz w:val="24"/>
           <w:szCs w:val="24"/>
         </w:rPr>
-        <w:t xml:space="preserve">) Some GSA contracting activities are so complex that there may be a GSA executive responsible for contracting operations. In those cases, the HCA may appoint a contracting executive in addition to or in lieu of a contracting director. </w:t>
+        <w:t xml:space="preserve">(ii) Contracting Executives may be appointed or rescinded by the HCA and serve within the limits of their appointed authority. </w:t>
       </w:r>
     </w:p>
     <w:p>
@@ -3988,31 +3906,8 @@
           <w:szCs w:val="24"/>
         </w:rPr>
       </w:pPr>
-      <w:bookmarkStart w:id="22" w:name="_nnq0w5bnzk46"/>
-      <w:bookmarkEnd w:id="22"/>
-      <w:r>
-        <w:rPr>
-          <w:b/>
-          <w:color w:val="212121"/>
-          <w:sz w:val="24"/>
-          <w:szCs w:val="24"/>
-        </w:rPr>
-        <w:t xml:space="preserve">(ii) Contracting Executives may be appointed or rescinded by the HCA and serve within the limits of their appointed authority. </w:t>
-      </w:r>
-    </w:p>
-    <w:p>
-      <w:pPr>
-        <w:shd w:val="clear" w:color="auto" w:fill="FFFFFF"/>
-        <w:ind w:left="990"/>
-        <w:rPr>
-          <w:b/>
-          <w:color w:val="212121"/>
-          <w:sz w:val="24"/>
-          <w:szCs w:val="24"/>
-        </w:rPr>
-      </w:pPr>
-      <w:bookmarkStart w:id="23" w:name="_e5s5uknnqulm"/>
-      <w:bookmarkEnd w:id="23"/>
+      <w:bookmarkStart w:id="25" w:name="_e5s5uknnqulm"/>
+      <w:bookmarkEnd w:id="25"/>
       <w:r>
         <w:rPr>
           <w:b/>
@@ -4058,8 +3953,8 @@
           <w:highlight w:val="yellow"/>
         </w:rPr>
       </w:pPr>
-      <w:bookmarkStart w:id="24" w:name="_oqeqkh49bif3"/>
-      <w:bookmarkEnd w:id="24"/>
+      <w:bookmarkStart w:id="26" w:name="_oqeqkh49bif3"/>
+      <w:bookmarkEnd w:id="26"/>
     </w:p>
     <w:p>
       <w:pPr>
@@ -4118,30 +4013,14 @@
           <w:szCs w:val="24"/>
         </w:rPr>
       </w:pPr>
-      <w:bookmarkStart w:id="25" w:name="_xm6dc7p9h20q"/>
-      <w:bookmarkEnd w:id="25"/>
-      <w:r>
-        <w:rPr>
-          <w:sz w:val="24"/>
-          <w:szCs w:val="24"/>
-        </w:rPr>
-        <w:t>(</w:t>
-      </w:r>
-      <w:proofErr w:type="spellStart"/>
-      <w:r>
-        <w:rPr>
-          <w:sz w:val="24"/>
-          <w:szCs w:val="24"/>
-        </w:rPr>
-        <w:t>i</w:t>
-      </w:r>
-      <w:proofErr w:type="spellEnd"/>
-      <w:r>
-        <w:rPr>
-          <w:sz w:val="24"/>
-          <w:szCs w:val="24"/>
-        </w:rPr>
-        <w:t xml:space="preserve">) A summary of contracting director responsibilities </w:t>
+      <w:bookmarkStart w:id="27" w:name="_xm6dc7p9h20q"/>
+      <w:bookmarkEnd w:id="27"/>
+      <w:r>
+        <w:rPr>
+          <w:sz w:val="24"/>
+          <w:szCs w:val="24"/>
+        </w:rPr>
+        <w:t xml:space="preserve">(i) A summary of contracting director responsibilities </w:t>
       </w:r>
       <w:proofErr w:type="gramStart"/>
       <w:r>
@@ -4168,8 +4047,8 @@
           <w:szCs w:val="24"/>
         </w:rPr>
       </w:pPr>
-      <w:bookmarkStart w:id="26" w:name="_c9svc3lj8y0z"/>
-      <w:bookmarkEnd w:id="26"/>
+      <w:bookmarkStart w:id="28" w:name="_c9svc3lj8y0z"/>
+      <w:bookmarkEnd w:id="28"/>
       <w:r>
         <w:rPr>
           <w:sz w:val="24"/>
@@ -4242,8 +4121,8 @@
           <w:szCs w:val="24"/>
         </w:rPr>
       </w:pPr>
-      <w:bookmarkStart w:id="27" w:name="_41drc8c5ep81"/>
-      <w:bookmarkEnd w:id="27"/>
+      <w:bookmarkStart w:id="29" w:name="_41drc8c5ep81"/>
+      <w:bookmarkEnd w:id="29"/>
     </w:p>
     <w:p>
       <w:pPr>
@@ -4253,8 +4132,8 @@
           <w:szCs w:val="24"/>
         </w:rPr>
       </w:pPr>
-      <w:bookmarkStart w:id="28" w:name="_imsvgtpe5vr3"/>
-      <w:bookmarkEnd w:id="28"/>
+      <w:bookmarkStart w:id="30" w:name="_imsvgtpe5vr3"/>
+      <w:bookmarkEnd w:id="30"/>
       <w:r>
         <w:rPr>
           <w:sz w:val="24"/>
@@ -4314,8 +4193,8 @@
           <w:highlight w:val="white"/>
         </w:rPr>
       </w:pPr>
-      <w:bookmarkStart w:id="29" w:name="_eb5rkzarkl1z"/>
-      <w:bookmarkEnd w:id="29"/>
+      <w:bookmarkStart w:id="31" w:name="_eb5rkzarkl1z"/>
+      <w:bookmarkEnd w:id="31"/>
     </w:p>
     <w:p>
       <w:pPr>
@@ -4344,8 +4223,8 @@
           <w:szCs w:val="24"/>
         </w:rPr>
       </w:pPr>
-      <w:bookmarkStart w:id="30" w:name="_g3umkzdef2o0"/>
-      <w:bookmarkEnd w:id="30"/>
+      <w:bookmarkStart w:id="32" w:name="_g3umkzdef2o0"/>
+      <w:bookmarkEnd w:id="32"/>
     </w:p>
     <w:p>
       <w:pPr>
@@ -4477,8 +4356,8 @@
           <w:szCs w:val="24"/>
         </w:rPr>
       </w:pPr>
-      <w:bookmarkStart w:id="31" w:name="_503hldm1h57z"/>
-      <w:bookmarkEnd w:id="31"/>
+      <w:bookmarkStart w:id="33" w:name="_503hldm1h57z"/>
+      <w:bookmarkEnd w:id="33"/>
       <w:r>
         <w:rPr>
           <w:sz w:val="24"/>
@@ -4514,19 +4393,19 @@
           <w:szCs w:val="24"/>
         </w:rPr>
       </w:pPr>
-      <w:bookmarkStart w:id="32" w:name="_ks80qyqit6r5"/>
-      <w:bookmarkEnd w:id="32"/>
-    </w:p>
-    <w:p>
-      <w:pPr>
-        <w:shd w:val="clear" w:color="auto" w:fill="FFFFFF"/>
-        <w:rPr>
-          <w:sz w:val="24"/>
-          <w:szCs w:val="24"/>
-        </w:rPr>
-      </w:pPr>
-      <w:bookmarkStart w:id="33" w:name="_q1i214a22jsu"/>
-      <w:bookmarkEnd w:id="33"/>
+      <w:bookmarkStart w:id="34" w:name="_ks80qyqit6r5"/>
+      <w:bookmarkEnd w:id="34"/>
+    </w:p>
+    <w:p>
+      <w:pPr>
+        <w:shd w:val="clear" w:color="auto" w:fill="FFFFFF"/>
+        <w:rPr>
+          <w:sz w:val="24"/>
+          <w:szCs w:val="24"/>
+        </w:rPr>
+      </w:pPr>
+      <w:bookmarkStart w:id="35" w:name="_q1i214a22jsu"/>
+      <w:bookmarkEnd w:id="35"/>
       <w:r>
         <w:rPr>
           <w:b/>
@@ -4580,23 +4459,7 @@
           <w:sz w:val="24"/>
           <w:szCs w:val="24"/>
         </w:rPr>
-        <w:t>(</w:t>
-      </w:r>
-      <w:proofErr w:type="spellStart"/>
-      <w:r>
-        <w:rPr>
-          <w:sz w:val="24"/>
-          <w:szCs w:val="24"/>
-        </w:rPr>
-        <w:t>i</w:t>
-      </w:r>
-      <w:proofErr w:type="spellEnd"/>
-      <w:r>
-        <w:rPr>
-          <w:sz w:val="24"/>
-          <w:szCs w:val="24"/>
-        </w:rPr>
-        <w:t>) A summary of ACN responsibilities include, but are not limited to the following, and may vary by service:</w:t>
+        <w:t>(i) A summary of ACN responsibilities include, but are not limited to the following, and may vary by service:</w:t>
       </w:r>
     </w:p>
     <w:p>
@@ -4907,8 +4770,8 @@
           <w:szCs w:val="24"/>
         </w:rPr>
       </w:pPr>
-      <w:bookmarkStart w:id="34" w:name="_bsxus7ymwn2e"/>
-      <w:bookmarkEnd w:id="34"/>
+      <w:bookmarkStart w:id="36" w:name="_bsxus7ymwn2e"/>
+      <w:bookmarkEnd w:id="36"/>
       <w:r>
         <w:rPr>
           <w:b/>
@@ -4926,19 +4789,19 @@
           <w:szCs w:val="24"/>
         </w:rPr>
       </w:pPr>
-      <w:bookmarkStart w:id="35" w:name="_k47qh1mflpfq"/>
-      <w:bookmarkEnd w:id="35"/>
-    </w:p>
-    <w:p>
-      <w:pPr>
-        <w:rPr>
-          <w:b/>
-          <w:sz w:val="24"/>
-          <w:szCs w:val="24"/>
-        </w:rPr>
-      </w:pPr>
-      <w:bookmarkStart w:id="36" w:name="_77m9jemkguzu"/>
-      <w:bookmarkEnd w:id="36"/>
+      <w:bookmarkStart w:id="37" w:name="_k47qh1mflpfq"/>
+      <w:bookmarkEnd w:id="37"/>
+    </w:p>
+    <w:p>
+      <w:pPr>
+        <w:rPr>
+          <w:b/>
+          <w:sz w:val="24"/>
+          <w:szCs w:val="24"/>
+        </w:rPr>
+      </w:pPr>
+      <w:bookmarkStart w:id="38" w:name="_77m9jemkguzu"/>
+      <w:bookmarkEnd w:id="38"/>
       <w:r>
         <w:rPr>
           <w:b/>
@@ -4956,19 +4819,19 @@
           <w:szCs w:val="24"/>
         </w:rPr>
       </w:pPr>
-      <w:bookmarkStart w:id="37" w:name="_6m2kjgpyba18"/>
-      <w:bookmarkEnd w:id="37"/>
-    </w:p>
-    <w:p>
-      <w:pPr>
-        <w:rPr>
-          <w:b/>
-          <w:sz w:val="24"/>
-          <w:szCs w:val="24"/>
-        </w:rPr>
-      </w:pPr>
-      <w:bookmarkStart w:id="38" w:name="_duvbxfyecq10"/>
-      <w:bookmarkEnd w:id="38"/>
+      <w:bookmarkStart w:id="39" w:name="_6m2kjgpyba18"/>
+      <w:bookmarkEnd w:id="39"/>
+    </w:p>
+    <w:p>
+      <w:pPr>
+        <w:rPr>
+          <w:b/>
+          <w:sz w:val="24"/>
+          <w:szCs w:val="24"/>
+        </w:rPr>
+      </w:pPr>
+      <w:bookmarkStart w:id="40" w:name="_duvbxfyecq10"/>
+      <w:bookmarkEnd w:id="40"/>
       <w:r>
         <w:rPr>
           <w:b/>
@@ -5003,8 +4866,8 @@
           <w:highlight w:val="white"/>
         </w:rPr>
       </w:pPr>
-      <w:bookmarkStart w:id="39" w:name="_ho8ie6na5j65"/>
-      <w:bookmarkEnd w:id="39"/>
+      <w:bookmarkStart w:id="41" w:name="_ho8ie6na5j65"/>
+      <w:bookmarkEnd w:id="41"/>
     </w:p>
     <w:p>
       <w:pPr>
@@ -5014,8 +4877,8 @@
           <w:highlight w:val="white"/>
         </w:rPr>
       </w:pPr>
-      <w:bookmarkStart w:id="40" w:name="_xlrpb6jvy6q5"/>
-      <w:bookmarkEnd w:id="40"/>
+      <w:bookmarkStart w:id="42" w:name="_xlrpb6jvy6q5"/>
+      <w:bookmarkEnd w:id="42"/>
       <w:r>
         <w:rPr>
           <w:sz w:val="24"/>
@@ -5125,19 +4988,19 @@
           <w:highlight w:val="white"/>
         </w:rPr>
       </w:pPr>
-      <w:bookmarkStart w:id="41" w:name="_uct5ey97jfh2"/>
-      <w:bookmarkEnd w:id="41"/>
-    </w:p>
-    <w:p>
-      <w:pPr>
-        <w:rPr>
-          <w:b/>
-          <w:sz w:val="24"/>
-          <w:szCs w:val="24"/>
-        </w:rPr>
-      </w:pPr>
-      <w:bookmarkStart w:id="42" w:name="_cx4wivxz5lj3"/>
-      <w:bookmarkEnd w:id="42"/>
+      <w:bookmarkStart w:id="43" w:name="_uct5ey97jfh2"/>
+      <w:bookmarkEnd w:id="43"/>
+    </w:p>
+    <w:p>
+      <w:pPr>
+        <w:rPr>
+          <w:b/>
+          <w:sz w:val="24"/>
+          <w:szCs w:val="24"/>
+        </w:rPr>
+      </w:pPr>
+      <w:bookmarkStart w:id="44" w:name="_cx4wivxz5lj3"/>
+      <w:bookmarkEnd w:id="44"/>
       <w:r>
         <w:rPr>
           <w:b/>
@@ -5184,8 +5047,8 @@
           <w:szCs w:val="24"/>
         </w:rPr>
       </w:pPr>
-      <w:bookmarkStart w:id="43" w:name="_fsb4uqjxy6jv"/>
-      <w:bookmarkEnd w:id="43"/>
+      <w:bookmarkStart w:id="45" w:name="_fsb4uqjxy6jv"/>
+      <w:bookmarkEnd w:id="45"/>
     </w:p>
     <w:p>
       <w:pPr>
@@ -5213,8 +5076,8 @@
           <w:highlight w:val="white"/>
         </w:rPr>
       </w:pPr>
-      <w:bookmarkStart w:id="44" w:name="_5gosz9w2s4gb"/>
-      <w:bookmarkEnd w:id="44"/>
+      <w:bookmarkStart w:id="46" w:name="_5gosz9w2s4gb"/>
+      <w:bookmarkEnd w:id="46"/>
       <w:r>
         <w:rPr>
           <w:b/>
@@ -5274,8 +5137,8 @@
           <w:highlight w:val="white"/>
         </w:rPr>
       </w:pPr>
-      <w:bookmarkStart w:id="45" w:name="_nrq0kqk4lgkk"/>
-      <w:bookmarkEnd w:id="45"/>
+      <w:bookmarkStart w:id="47" w:name="_nrq0kqk4lgkk"/>
+      <w:bookmarkEnd w:id="47"/>
     </w:p>
     <w:p>
       <w:pPr>
@@ -5331,8 +5194,8 @@
           <w:szCs w:val="24"/>
         </w:rPr>
       </w:pPr>
-      <w:bookmarkStart w:id="46" w:name="_9kjb7cvzn0e7"/>
-      <w:bookmarkEnd w:id="46"/>
+      <w:bookmarkStart w:id="48" w:name="_9kjb7cvzn0e7"/>
+      <w:bookmarkEnd w:id="48"/>
       <w:r>
         <w:rPr>
           <w:b/>
@@ -5355,8 +5218,8 @@
           <w:szCs w:val="24"/>
         </w:rPr>
       </w:pPr>
-      <w:bookmarkStart w:id="47" w:name="_bgf3crqeq5u0"/>
-      <w:bookmarkEnd w:id="47"/>
+      <w:bookmarkStart w:id="49" w:name="_bgf3crqeq5u0"/>
+      <w:bookmarkEnd w:id="49"/>
       <w:r>
         <w:rPr>
           <w:b/>
@@ -5381,8 +5244,8 @@
           <w:szCs w:val="24"/>
         </w:rPr>
       </w:pPr>
-      <w:bookmarkStart w:id="48" w:name="_irro5wxd78cy"/>
-      <w:bookmarkEnd w:id="48"/>
+      <w:bookmarkStart w:id="50" w:name="_irro5wxd78cy"/>
+      <w:bookmarkEnd w:id="50"/>
     </w:p>
     <w:p>
       <w:pPr>
@@ -5398,8 +5261,8 @@
           <w:szCs w:val="24"/>
         </w:rPr>
       </w:pPr>
-      <w:bookmarkStart w:id="49" w:name="_w1lltig4gn2"/>
-      <w:bookmarkEnd w:id="49"/>
+      <w:bookmarkStart w:id="51" w:name="_w1lltig4gn2"/>
+      <w:bookmarkEnd w:id="51"/>
       <w:r>
         <w:rPr>
           <w:b/>
@@ -5454,8 +5317,8 @@
           <w:szCs w:val="24"/>
         </w:rPr>
       </w:pPr>
-      <w:bookmarkStart w:id="50" w:name="_s6ys0i3pds86"/>
-      <w:bookmarkEnd w:id="50"/>
+      <w:bookmarkStart w:id="52" w:name="_s6ys0i3pds86"/>
+      <w:bookmarkEnd w:id="52"/>
       <w:r>
         <w:rPr>
           <w:b/>
@@ -5479,8 +5342,8 @@
           <w:szCs w:val="24"/>
         </w:rPr>
       </w:pPr>
-      <w:bookmarkStart w:id="51" w:name="_iykhle6g4gz3"/>
-      <w:bookmarkEnd w:id="51"/>
+      <w:bookmarkStart w:id="53" w:name="_iykhle6g4gz3"/>
+      <w:bookmarkEnd w:id="53"/>
     </w:p>
     <w:p>
       <w:pPr>
@@ -5497,8 +5360,8 @@
           <w:szCs w:val="24"/>
         </w:rPr>
       </w:pPr>
-      <w:bookmarkStart w:id="52" w:name="_xdmxp94znqni"/>
-      <w:bookmarkEnd w:id="52"/>
+      <w:bookmarkStart w:id="54" w:name="_xdmxp94znqni"/>
+      <w:bookmarkEnd w:id="54"/>
       <w:r>
         <w:rPr>
           <w:b/>
@@ -5756,23 +5619,7 @@
           <w:sz w:val="24"/>
           <w:szCs w:val="24"/>
         </w:rPr>
-        <w:t>When you acquire eligible products without full and open competition using the authority in FAR 6.302-3(a)(2)(</w:t>
-      </w:r>
-      <w:proofErr w:type="spellStart"/>
-      <w:r>
-        <w:rPr>
-          <w:sz w:val="24"/>
-          <w:szCs w:val="24"/>
-        </w:rPr>
-        <w:t>i</w:t>
-      </w:r>
-      <w:proofErr w:type="spellEnd"/>
-      <w:r>
-        <w:rPr>
-          <w:sz w:val="24"/>
-          <w:szCs w:val="24"/>
-        </w:rPr>
-        <w:t xml:space="preserve">) or 6.302-7, furnish a copy of the approved justification to the </w:t>
+        <w:t xml:space="preserve">When you acquire eligible products without full and open competition using the authority in FAR 6.302-3(a)(2)(i) or 6.302-7, furnish a copy of the approved justification to the </w:t>
       </w:r>
       <w:r>
         <w:rPr>
@@ -6386,8 +6233,8 @@
           <w:szCs w:val="24"/>
         </w:rPr>
       </w:pPr>
-      <w:bookmarkStart w:id="53" w:name="_s23f53inp04d"/>
-      <w:bookmarkEnd w:id="53"/>
+      <w:bookmarkStart w:id="55" w:name="_s23f53inp04d"/>
+      <w:bookmarkEnd w:id="55"/>
     </w:p>
     <w:p>
       <w:pPr>
@@ -6402,8 +6249,8 @@
           <w:szCs w:val="24"/>
         </w:rPr>
       </w:pPr>
-      <w:bookmarkStart w:id="54" w:name="_wdn0hl7nxw9i"/>
-      <w:bookmarkEnd w:id="54"/>
+      <w:bookmarkStart w:id="56" w:name="_wdn0hl7nxw9i"/>
+      <w:bookmarkEnd w:id="56"/>
       <w:r>
         <w:rPr>
           <w:b/>
@@ -6426,8 +6273,8 @@
           <w:szCs w:val="24"/>
         </w:rPr>
       </w:pPr>
-      <w:bookmarkStart w:id="55" w:name="_8edet6ld34fk"/>
-      <w:bookmarkEnd w:id="55"/>
+      <w:bookmarkStart w:id="57" w:name="_8edet6ld34fk"/>
+      <w:bookmarkEnd w:id="57"/>
       <w:r>
         <w:rPr>
           <w:b/>
@@ -6468,8 +6315,8 @@
           <w:szCs w:val="24"/>
         </w:rPr>
       </w:pPr>
-      <w:bookmarkStart w:id="56" w:name="_hejfi9trkuf5"/>
-      <w:bookmarkEnd w:id="56"/>
+      <w:bookmarkStart w:id="58" w:name="_hejfi9trkuf5"/>
+      <w:bookmarkEnd w:id="58"/>
     </w:p>
     <w:p>
       <w:pPr>
@@ -6485,8 +6332,8 @@
           <w:szCs w:val="24"/>
         </w:rPr>
       </w:pPr>
-      <w:bookmarkStart w:id="57" w:name="_6ebqb77ajki8"/>
-      <w:bookmarkEnd w:id="57"/>
+      <w:bookmarkStart w:id="59" w:name="_6ebqb77ajki8"/>
+      <w:bookmarkEnd w:id="59"/>
       <w:r>
         <w:rPr>
           <w:b/>
@@ -7221,38 +7068,38 @@
           <w:sz w:val="24"/>
           <w:szCs w:val="24"/>
         </w:rPr>
-        <w:t>(</w:t>
-      </w:r>
-      <w:proofErr w:type="spellStart"/>
-      <w:r>
+        <w:t>(i)Thresholds include all options.</w:t>
+      </w:r>
+    </w:p>
+    <w:p>
+      <w:pPr>
+        <w:shd w:val="clear" w:color="auto" w:fill="FFFFFF"/>
         <w:rPr>
           <w:strike/>
           <w:sz w:val="24"/>
           <w:szCs w:val="24"/>
         </w:rPr>
-        <w:t>i</w:t>
-      </w:r>
-      <w:proofErr w:type="spellEnd"/>
-      <w:r>
+      </w:pPr>
+      <w:bookmarkStart w:id="60" w:name="_5fhqe0iuilku"/>
+      <w:bookmarkEnd w:id="60"/>
+    </w:p>
+    <w:p>
+      <w:pPr>
+        <w:shd w:val="clear" w:color="auto" w:fill="FFFFFF"/>
         <w:rPr>
           <w:strike/>
           <w:sz w:val="24"/>
           <w:szCs w:val="24"/>
         </w:rPr>
-        <w:t>)Thresholds include all options.</w:t>
-      </w:r>
-    </w:p>
-    <w:p>
-      <w:pPr>
-        <w:shd w:val="clear" w:color="auto" w:fill="FFFFFF"/>
+      </w:pPr>
+      <w:r>
         <w:rPr>
           <w:strike/>
           <w:sz w:val="24"/>
           <w:szCs w:val="24"/>
         </w:rPr>
-      </w:pPr>
-      <w:bookmarkStart w:id="58" w:name="_5fhqe0iuilku"/>
-      <w:bookmarkEnd w:id="58"/>
+        <w:t>(ii)The thresholds provided in paragraph (1) are defined as follows-</w:t>
+      </w:r>
     </w:p>
     <w:p>
       <w:pPr>
@@ -7263,26 +7110,26 @@
           <w:szCs w:val="24"/>
         </w:rPr>
       </w:pPr>
-      <w:r>
+      <w:bookmarkStart w:id="61" w:name="_8gp9mi4p2iu"/>
+      <w:bookmarkEnd w:id="61"/>
+    </w:p>
+    <w:p>
+      <w:pPr>
+        <w:shd w:val="clear" w:color="auto" w:fill="FFFFFF"/>
         <w:rPr>
           <w:strike/>
           <w:sz w:val="24"/>
           <w:szCs w:val="24"/>
         </w:rPr>
-        <w:t>(ii)The thresholds provided in paragraph (1) are defined as follows-</w:t>
-      </w:r>
-    </w:p>
-    <w:p>
-      <w:pPr>
-        <w:shd w:val="clear" w:color="auto" w:fill="FFFFFF"/>
+      </w:pPr>
+      <w:r>
         <w:rPr>
           <w:strike/>
           <w:sz w:val="24"/>
           <w:szCs w:val="24"/>
         </w:rPr>
-      </w:pPr>
-      <w:bookmarkStart w:id="59" w:name="_8gp9mi4p2iu"/>
-      <w:bookmarkEnd w:id="59"/>
+        <w:t>(A)The SAT is defined at FAR 2.101.</w:t>
+      </w:r>
     </w:p>
     <w:p>
       <w:pPr>
@@ -7293,26 +7140,8 @@
           <w:szCs w:val="24"/>
         </w:rPr>
       </w:pPr>
-      <w:r>
-        <w:rPr>
-          <w:strike/>
-          <w:sz w:val="24"/>
-          <w:szCs w:val="24"/>
-        </w:rPr>
-        <w:t>(A)The SAT is defined at FAR 2.101.</w:t>
-      </w:r>
-    </w:p>
-    <w:p>
-      <w:pPr>
-        <w:shd w:val="clear" w:color="auto" w:fill="FFFFFF"/>
-        <w:rPr>
-          <w:strike/>
-          <w:sz w:val="24"/>
-          <w:szCs w:val="24"/>
-        </w:rPr>
-      </w:pPr>
-      <w:bookmarkStart w:id="60" w:name="_ldmm36772js1"/>
-      <w:bookmarkEnd w:id="60"/>
+      <w:bookmarkStart w:id="62" w:name="_ldmm36772js1"/>
+      <w:bookmarkEnd w:id="62"/>
     </w:p>
     <w:p>
       <w:pPr>
@@ -7361,8 +7190,8 @@
           <w:szCs w:val="24"/>
         </w:rPr>
       </w:pPr>
-      <w:bookmarkStart w:id="61" w:name="_6p26z62zi124"/>
-      <w:bookmarkEnd w:id="61"/>
+      <w:bookmarkStart w:id="63" w:name="_6p26z62zi124"/>
+      <w:bookmarkEnd w:id="63"/>
     </w:p>
     <w:p>
       <w:pPr>
@@ -7390,8 +7219,8 @@
           <w:szCs w:val="24"/>
         </w:rPr>
       </w:pPr>
-      <w:bookmarkStart w:id="62" w:name="_vm6igzmr7rzf"/>
-      <w:bookmarkEnd w:id="62"/>
+      <w:bookmarkStart w:id="64" w:name="_vm6igzmr7rzf"/>
+      <w:bookmarkEnd w:id="64"/>
     </w:p>
     <w:p>
       <w:pPr>
@@ -7484,233 +7313,566 @@
           <w:highlight w:val="yellow"/>
         </w:rPr>
       </w:pPr>
-      <w:bookmarkStart w:id="63" w:name="_tb4vr17dgez5"/>
-      <w:bookmarkEnd w:id="63"/>
-    </w:p>
-    <w:p>
-      <w:pPr>
-        <w:shd w:val="clear" w:color="auto" w:fill="FFFFFF"/>
-        <w:rPr>
-          <w:sz w:val="24"/>
-          <w:szCs w:val="24"/>
-        </w:rPr>
-      </w:pPr>
-      <w:r>
-        <w:rPr>
+      <w:bookmarkStart w:id="65" w:name="_tb4vr17dgez5"/>
+      <w:bookmarkEnd w:id="65"/>
+    </w:p>
+    <w:p>
+      <w:pPr>
+        <w:shd w:val="clear" w:color="auto" w:fill="FFFFFF"/>
+        <w:rPr>
+          <w:sz w:val="24"/>
+          <w:szCs w:val="24"/>
+        </w:rPr>
+      </w:pPr>
+      <w:r>
+        <w:rPr>
+          <w:sz w:val="24"/>
+          <w:szCs w:val="24"/>
+        </w:rPr>
+        <w:t>(i)Complex, critical to agency strategic objectives and mission, highly visible or politically sensitive.</w:t>
+      </w:r>
+    </w:p>
+    <w:p>
+      <w:pPr>
+        <w:shd w:val="clear" w:color="auto" w:fill="FFFFFF"/>
+        <w:rPr>
+          <w:sz w:val="24"/>
+          <w:szCs w:val="24"/>
+        </w:rPr>
+      </w:pPr>
+      <w:bookmarkStart w:id="66" w:name="_jrfggzem8c0s"/>
+      <w:bookmarkEnd w:id="66"/>
+    </w:p>
+    <w:p>
+      <w:pPr>
+        <w:shd w:val="clear" w:color="auto" w:fill="FFFFFF"/>
+        <w:rPr>
+          <w:sz w:val="24"/>
+          <w:szCs w:val="24"/>
+        </w:rPr>
+      </w:pPr>
+      <w:r>
+        <w:rPr>
+          <w:sz w:val="24"/>
+          <w:szCs w:val="24"/>
+        </w:rPr>
+        <w:t xml:space="preserve">(ii)An acquisition with which </w:t>
+      </w:r>
+      <w:r>
+        <w:rPr>
+          <w:strike/>
+          <w:sz w:val="24"/>
+          <w:szCs w:val="24"/>
+        </w:rPr>
+        <w:t>GSA</w:t>
+      </w:r>
+      <w:r>
+        <w:rPr>
+          <w:b/>
+          <w:sz w:val="24"/>
+          <w:szCs w:val="24"/>
+        </w:rPr>
+        <w:t xml:space="preserve"> [the contracting activity]</w:t>
+      </w:r>
+      <w:r>
+        <w:rPr>
+          <w:sz w:val="24"/>
+          <w:szCs w:val="24"/>
+        </w:rPr>
+        <w:t xml:space="preserve"> has little or no experience that may result in a need for greater oversight or risk management.</w:t>
+      </w:r>
+    </w:p>
+    <w:p>
+      <w:pPr>
+        <w:shd w:val="clear" w:color="auto" w:fill="FFFFFF"/>
+        <w:rPr>
+          <w:sz w:val="24"/>
+          <w:szCs w:val="24"/>
+        </w:rPr>
+      </w:pPr>
+      <w:bookmarkStart w:id="67" w:name="_7tu45wodg4r8"/>
+      <w:bookmarkEnd w:id="67"/>
+    </w:p>
+    <w:p>
+      <w:pPr>
+        <w:shd w:val="clear" w:color="auto" w:fill="FFFFFF"/>
+        <w:rPr>
+          <w:sz w:val="24"/>
+          <w:szCs w:val="24"/>
+        </w:rPr>
+      </w:pPr>
+      <w:r>
+        <w:rPr>
+          <w:sz w:val="24"/>
+          <w:szCs w:val="24"/>
+        </w:rPr>
+        <w:t>(iii)Actions using significantly changed methods (</w:t>
+      </w:r>
+      <w:r>
+        <w:rPr>
+          <w:i/>
+          <w:sz w:val="24"/>
+          <w:szCs w:val="24"/>
+        </w:rPr>
+        <w:t>e.g.</w:t>
+      </w:r>
+      <w:r>
+        <w:rPr>
+          <w:sz w:val="24"/>
+          <w:szCs w:val="24"/>
+        </w:rPr>
+        <w:t>, methods of procurement such as lease versus purchase, or methods of performance such as contractor versus Government personnel).</w:t>
+      </w:r>
+    </w:p>
+    <w:p>
+      <w:pPr>
+        <w:shd w:val="clear" w:color="auto" w:fill="FFFFFF"/>
+        <w:rPr>
+          <w:sz w:val="24"/>
+          <w:szCs w:val="24"/>
+        </w:rPr>
+      </w:pPr>
+      <w:bookmarkStart w:id="68" w:name="_4zfke7i68ehg"/>
+      <w:bookmarkEnd w:id="68"/>
+    </w:p>
+    <w:p>
+      <w:pPr>
+        <w:shd w:val="clear" w:color="auto" w:fill="FFFFFF"/>
+        <w:rPr>
+          <w:sz w:val="24"/>
+          <w:szCs w:val="24"/>
+        </w:rPr>
+      </w:pPr>
+      <w:r>
+        <w:rPr>
+          <w:sz w:val="24"/>
+          <w:szCs w:val="24"/>
+        </w:rPr>
+        <w:t>(iv)New construction</w:t>
+      </w:r>
+      <w:r>
+        <w:rPr>
+          <w:b/>
+          <w:sz w:val="24"/>
+          <w:szCs w:val="24"/>
+        </w:rPr>
+        <w:t xml:space="preserve"> </w:t>
+      </w:r>
+      <w:r>
+        <w:rPr>
+          <w:strike/>
+          <w:sz w:val="24"/>
+          <w:szCs w:val="24"/>
+        </w:rPr>
+        <w:t>or repair</w:t>
+      </w:r>
+      <w:r>
+        <w:rPr>
+          <w:sz w:val="24"/>
+          <w:szCs w:val="24"/>
+        </w:rPr>
+        <w:t>, lease prospectus and alteration prospectus budget line items.</w:t>
+      </w:r>
+    </w:p>
+    <w:p>
+      <w:pPr>
+        <w:shd w:val="clear" w:color="auto" w:fill="FFFFFF"/>
+        <w:rPr>
+          <w:sz w:val="24"/>
+          <w:szCs w:val="24"/>
+          <w:highlight w:val="yellow"/>
+        </w:rPr>
+      </w:pPr>
+      <w:bookmarkStart w:id="69" w:name="_yrgqa821vux0"/>
+      <w:bookmarkEnd w:id="69"/>
+    </w:p>
+    <w:p>
+      <w:pPr>
+        <w:shd w:val="clear" w:color="auto" w:fill="FFFFFF"/>
+        <w:rPr>
+          <w:sz w:val="24"/>
+          <w:szCs w:val="24"/>
+        </w:rPr>
+      </w:pPr>
+      <w:r>
+        <w:rPr>
+          <w:sz w:val="24"/>
+          <w:szCs w:val="24"/>
+        </w:rPr>
+        <w:t xml:space="preserve">(v)Any acquisition that involves </w:t>
+      </w:r>
+      <w:r>
+        <w:rPr>
+          <w:b/>
+          <w:sz w:val="24"/>
+          <w:szCs w:val="24"/>
+        </w:rPr>
+        <w:t>[consolidation or bundling above $2 million</w:t>
+      </w:r>
+      <w:proofErr w:type="gramStart"/>
+      <w:r>
+        <w:rPr>
+          <w:b/>
+          <w:sz w:val="24"/>
+          <w:szCs w:val="24"/>
+        </w:rPr>
+        <w:t>].</w:t>
+      </w:r>
+      <w:r>
+        <w:rPr>
+          <w:sz w:val="24"/>
+          <w:szCs w:val="24"/>
+        </w:rPr>
+        <w:t>-</w:t>
+      </w:r>
+      <w:proofErr w:type="gramEnd"/>
+    </w:p>
+    <w:p>
+      <w:pPr>
+        <w:shd w:val="clear" w:color="auto" w:fill="FFFFFF"/>
+        <w:rPr>
+          <w:strike/>
+          <w:sz w:val="24"/>
+          <w:szCs w:val="24"/>
+        </w:rPr>
+      </w:pPr>
+      <w:bookmarkStart w:id="70" w:name="_k99j59rnswky"/>
+      <w:bookmarkEnd w:id="70"/>
+    </w:p>
+    <w:p>
+      <w:pPr>
+        <w:shd w:val="clear" w:color="auto" w:fill="FFFFFF"/>
+        <w:rPr>
+          <w:strike/>
+          <w:sz w:val="24"/>
+          <w:szCs w:val="24"/>
+        </w:rPr>
+      </w:pPr>
+      <w:r>
+        <w:rPr>
+          <w:strike/>
+          <w:sz w:val="24"/>
+          <w:szCs w:val="24"/>
+        </w:rPr>
+        <w:t>(A)Consolidation above $2 million (FAR 7.107-2); or</w:t>
+      </w:r>
+    </w:p>
+    <w:p>
+      <w:pPr>
+        <w:shd w:val="clear" w:color="auto" w:fill="FFFFFF"/>
+        <w:rPr>
+          <w:strike/>
+          <w:sz w:val="24"/>
+          <w:szCs w:val="24"/>
+        </w:rPr>
+      </w:pPr>
+      <w:bookmarkStart w:id="71" w:name="_66zcxelgvcez"/>
+      <w:bookmarkEnd w:id="71"/>
+    </w:p>
+    <w:p>
+      <w:pPr>
+        <w:shd w:val="clear" w:color="auto" w:fill="FFFFFF"/>
+        <w:rPr>
+          <w:strike/>
+          <w:sz w:val="24"/>
+          <w:szCs w:val="24"/>
+        </w:rPr>
+      </w:pPr>
+      <w:r>
+        <w:rPr>
+          <w:strike/>
+          <w:sz w:val="24"/>
+          <w:szCs w:val="24"/>
+        </w:rPr>
+        <w:t>(B)Bundling at any dollar value (FAR 7.107-3).</w:t>
+      </w:r>
+    </w:p>
+    <w:p>
+      <w:pPr>
+        <w:rPr>
+          <w:sz w:val="24"/>
+          <w:szCs w:val="24"/>
+        </w:rPr>
+      </w:pPr>
+      <w:bookmarkStart w:id="72" w:name="_ms635suf8rud"/>
+      <w:bookmarkEnd w:id="72"/>
+    </w:p>
+    <w:p>
+      <w:pPr>
+        <w:rPr>
+          <w:sz w:val="24"/>
+          <w:szCs w:val="24"/>
+        </w:rPr>
+      </w:pPr>
+      <w:bookmarkStart w:id="73" w:name="_jrnrqbyz00nw"/>
+      <w:bookmarkEnd w:id="73"/>
+      <w:r>
+        <w:rPr>
+          <w:b/>
+          <w:sz w:val="24"/>
+          <w:szCs w:val="24"/>
+        </w:rPr>
+        <w:t>[(4</w:t>
+      </w:r>
+      <w:proofErr w:type="gramStart"/>
+      <w:r>
+        <w:rPr>
+          <w:b/>
+          <w:sz w:val="24"/>
+          <w:szCs w:val="24"/>
+        </w:rPr>
+        <w:t>)]</w:t>
+      </w:r>
+      <w:r>
+        <w:rPr>
+          <w:strike/>
           <w:sz w:val="24"/>
           <w:szCs w:val="24"/>
         </w:rPr>
         <w:t>(</w:t>
       </w:r>
-      <w:proofErr w:type="spellStart"/>
-      <w:r>
-        <w:rPr>
-          <w:sz w:val="24"/>
-          <w:szCs w:val="24"/>
-        </w:rPr>
-        <w:t>i</w:t>
-      </w:r>
-      <w:proofErr w:type="spellEnd"/>
-      <w:r>
-        <w:rPr>
-          <w:sz w:val="24"/>
-          <w:szCs w:val="24"/>
-        </w:rPr>
-        <w:t>)Complex, critical to agency strategic objectives and mission, highly visible or politically sensitive.</w:t>
-      </w:r>
-    </w:p>
-    <w:p>
-      <w:pPr>
-        <w:shd w:val="clear" w:color="auto" w:fill="FFFFFF"/>
-        <w:rPr>
-          <w:sz w:val="24"/>
-          <w:szCs w:val="24"/>
-        </w:rPr>
-      </w:pPr>
-      <w:bookmarkStart w:id="64" w:name="_jrfggzem8c0s"/>
-      <w:bookmarkEnd w:id="64"/>
-    </w:p>
-    <w:p>
-      <w:pPr>
-        <w:shd w:val="clear" w:color="auto" w:fill="FFFFFF"/>
-        <w:rPr>
-          <w:sz w:val="24"/>
-          <w:szCs w:val="24"/>
-        </w:rPr>
-      </w:pPr>
-      <w:r>
-        <w:rPr>
-          <w:sz w:val="24"/>
-          <w:szCs w:val="24"/>
-        </w:rPr>
-        <w:t xml:space="preserve">(ii)An acquisition with which </w:t>
-      </w:r>
+      <w:proofErr w:type="gramEnd"/>
       <w:r>
         <w:rPr>
           <w:strike/>
           <w:sz w:val="24"/>
           <w:szCs w:val="24"/>
         </w:rPr>
-        <w:t>GSA</w:t>
-      </w:r>
-      <w:r>
-        <w:rPr>
-          <w:b/>
-          <w:sz w:val="24"/>
-          <w:szCs w:val="24"/>
-        </w:rPr>
-        <w:t xml:space="preserve"> [the contracting activity]</w:t>
-      </w:r>
-      <w:r>
-        <w:rPr>
-          <w:sz w:val="24"/>
-          <w:szCs w:val="24"/>
-        </w:rPr>
-        <w:t xml:space="preserve"> has little or no experience that may result in a need for greater oversight or risk management.</w:t>
-      </w:r>
-    </w:p>
-    <w:p>
-      <w:pPr>
-        <w:shd w:val="clear" w:color="auto" w:fill="FFFFFF"/>
-        <w:rPr>
-          <w:sz w:val="24"/>
-          <w:szCs w:val="24"/>
-        </w:rPr>
-      </w:pPr>
-      <w:bookmarkStart w:id="65" w:name="_7tu45wodg4r8"/>
-      <w:bookmarkEnd w:id="65"/>
-    </w:p>
-    <w:p>
-      <w:pPr>
-        <w:shd w:val="clear" w:color="auto" w:fill="FFFFFF"/>
-        <w:rPr>
-          <w:sz w:val="24"/>
-          <w:szCs w:val="24"/>
-        </w:rPr>
-      </w:pPr>
-      <w:r>
-        <w:rPr>
-          <w:sz w:val="24"/>
-          <w:szCs w:val="24"/>
-        </w:rPr>
-        <w:t>(iii)Actions using significantly changed methods (</w:t>
-      </w:r>
-      <w:r>
-        <w:rPr>
-          <w:i/>
-          <w:sz w:val="24"/>
-          <w:szCs w:val="24"/>
-        </w:rPr>
-        <w:t>e.g.</w:t>
-      </w:r>
-      <w:r>
-        <w:rPr>
-          <w:sz w:val="24"/>
-          <w:szCs w:val="24"/>
-        </w:rPr>
-        <w:t>, methods of procurement such as lease versus purchase, or methods of performance such as contractor versus Government personnel).</w:t>
-      </w:r>
-    </w:p>
-    <w:p>
-      <w:pPr>
-        <w:shd w:val="clear" w:color="auto" w:fill="FFFFFF"/>
-        <w:rPr>
-          <w:sz w:val="24"/>
-          <w:szCs w:val="24"/>
-        </w:rPr>
-      </w:pPr>
-      <w:bookmarkStart w:id="66" w:name="_4zfke7i68ehg"/>
-      <w:bookmarkEnd w:id="66"/>
-    </w:p>
-    <w:p>
-      <w:pPr>
-        <w:shd w:val="clear" w:color="auto" w:fill="FFFFFF"/>
-        <w:rPr>
-          <w:sz w:val="24"/>
-          <w:szCs w:val="24"/>
-        </w:rPr>
-      </w:pPr>
-      <w:r>
-        <w:rPr>
-          <w:sz w:val="24"/>
-          <w:szCs w:val="24"/>
-        </w:rPr>
-        <w:t>(iv)New construction</w:t>
-      </w:r>
-      <w:r>
-        <w:rPr>
-          <w:b/>
-          <w:sz w:val="24"/>
-          <w:szCs w:val="24"/>
-        </w:rPr>
-        <w:t xml:space="preserve"> </w:t>
-      </w:r>
-      <w:r>
+        <w:t>3)</w:t>
+      </w:r>
+      <w:r>
+        <w:rPr>
+          <w:sz w:val="24"/>
+          <w:szCs w:val="24"/>
+        </w:rPr>
+        <w:t xml:space="preserve"> * * *</w:t>
+      </w:r>
+    </w:p>
+    <w:p>
+      <w:pPr>
+        <w:rPr>
+          <w:sz w:val="24"/>
+          <w:szCs w:val="24"/>
+        </w:rPr>
+      </w:pPr>
+    </w:p>
+    <w:p>
+      <w:pPr>
+        <w:rPr>
+          <w:sz w:val="24"/>
+          <w:szCs w:val="24"/>
+        </w:rPr>
+      </w:pPr>
+      <w:r>
+        <w:rPr>
+          <w:sz w:val="24"/>
+          <w:szCs w:val="24"/>
+        </w:rPr>
+        <w:t>* * * * *</w:t>
+      </w:r>
+    </w:p>
+    <w:p>
+      <w:pPr>
+        <w:shd w:val="clear" w:color="auto" w:fill="FFFFFF"/>
+        <w:rPr>
+          <w:b/>
+          <w:sz w:val="24"/>
+          <w:szCs w:val="24"/>
+        </w:rPr>
+      </w:pPr>
+      <w:bookmarkStart w:id="74" w:name="_mrhjtq2g7e80"/>
+      <w:bookmarkEnd w:id="74"/>
+    </w:p>
+    <w:p>
+      <w:pPr>
+        <w:shd w:val="clear" w:color="auto" w:fill="FFFFFF"/>
+        <w:rPr>
+          <w:b/>
+          <w:sz w:val="24"/>
+          <w:szCs w:val="24"/>
+        </w:rPr>
+      </w:pPr>
+      <w:r>
+        <w:rPr>
+          <w:b/>
+          <w:sz w:val="24"/>
+          <w:szCs w:val="24"/>
+        </w:rPr>
+        <w:t>Part 508 - Required Sources of Supplies and Services</w:t>
+      </w:r>
+    </w:p>
+    <w:p>
+      <w:pPr>
+        <w:shd w:val="clear" w:color="auto" w:fill="FFFFFF"/>
+        <w:rPr>
+          <w:b/>
+          <w:sz w:val="24"/>
+          <w:szCs w:val="24"/>
+        </w:rPr>
+      </w:pPr>
+      <w:bookmarkStart w:id="75" w:name="_frckq0nz56jq"/>
+      <w:bookmarkEnd w:id="75"/>
+    </w:p>
+    <w:p>
+      <w:pPr>
+        <w:shd w:val="clear" w:color="auto" w:fill="FFFFFF"/>
+        <w:rPr>
+          <w:b/>
+          <w:sz w:val="24"/>
+          <w:szCs w:val="24"/>
+        </w:rPr>
+      </w:pPr>
+      <w:bookmarkStart w:id="76" w:name="_jh16hzegpkyf"/>
+      <w:bookmarkEnd w:id="76"/>
+      <w:r>
+        <w:rPr>
+          <w:b/>
+          <w:sz w:val="24"/>
+          <w:szCs w:val="24"/>
+        </w:rPr>
+        <w:t>Subpart 508.4 - Federal Supply Schedules</w:t>
+      </w:r>
+    </w:p>
+    <w:p>
+      <w:pPr>
+        <w:shd w:val="clear" w:color="auto" w:fill="FFFFFF"/>
+        <w:rPr>
+          <w:b/>
+          <w:sz w:val="24"/>
+          <w:szCs w:val="24"/>
+        </w:rPr>
+      </w:pPr>
+      <w:bookmarkStart w:id="77" w:name="_6ii1qtn3jsqu"/>
+      <w:bookmarkEnd w:id="77"/>
+    </w:p>
+    <w:p>
+      <w:pPr>
+        <w:shd w:val="clear" w:color="auto" w:fill="FFFFFF"/>
+        <w:rPr>
+          <w:b/>
+          <w:sz w:val="24"/>
+          <w:szCs w:val="24"/>
+        </w:rPr>
+      </w:pPr>
+      <w:bookmarkStart w:id="78" w:name="_di74dik3yqd4"/>
+      <w:bookmarkEnd w:id="78"/>
+      <w:r>
+        <w:rPr>
+          <w:b/>
+          <w:sz w:val="24"/>
+          <w:szCs w:val="24"/>
+        </w:rPr>
+        <w:t xml:space="preserve">* * * </w:t>
+      </w:r>
+    </w:p>
+    <w:p>
+      <w:pPr>
+        <w:shd w:val="clear" w:color="auto" w:fill="FFFFFF"/>
+        <w:rPr>
+          <w:b/>
+          <w:sz w:val="24"/>
+          <w:szCs w:val="24"/>
+        </w:rPr>
+      </w:pPr>
+      <w:bookmarkStart w:id="79" w:name="_bzrsx7i3d4qt"/>
+      <w:bookmarkEnd w:id="79"/>
+      <w:r>
+        <w:rPr>
+          <w:b/>
+          <w:sz w:val="24"/>
+          <w:szCs w:val="24"/>
+        </w:rPr>
+        <w:t>508.405 Ordering procedures for Federal Supply Schedules.</w:t>
+      </w:r>
+    </w:p>
+    <w:p>
+      <w:pPr>
+        <w:shd w:val="clear" w:color="auto" w:fill="FFFFFF"/>
+        <w:rPr>
+          <w:b/>
+          <w:sz w:val="24"/>
+          <w:szCs w:val="24"/>
+        </w:rPr>
+      </w:pPr>
+      <w:bookmarkStart w:id="80" w:name="_u1ey6q4oqwmb"/>
+      <w:bookmarkEnd w:id="80"/>
+    </w:p>
+    <w:p>
+      <w:pPr>
+        <w:shd w:val="clear" w:color="auto" w:fill="FFFFFF"/>
+        <w:rPr>
+          <w:b/>
+          <w:sz w:val="24"/>
+          <w:szCs w:val="24"/>
+        </w:rPr>
+      </w:pPr>
+      <w:bookmarkStart w:id="81" w:name="_p4ougkidqz8o"/>
+      <w:bookmarkEnd w:id="81"/>
+      <w:r>
+        <w:rPr>
+          <w:b/>
+          <w:sz w:val="24"/>
+          <w:szCs w:val="24"/>
+        </w:rPr>
+        <w:t xml:space="preserve">[(a) For a D&amp;F for a single award Blanket Purchase Agreement (BPA) with an estimated value exceeding $100 million, the D&amp;F must be approved by the HCA. </w:t>
+      </w:r>
+    </w:p>
+    <w:p>
+      <w:pPr>
+        <w:shd w:val="clear" w:color="auto" w:fill="FFFFFF"/>
         <w:rPr>
           <w:strike/>
           <w:sz w:val="24"/>
           <w:szCs w:val="24"/>
         </w:rPr>
-        <w:t>or repair</w:t>
-      </w:r>
-      <w:r>
-        <w:rPr>
-          <w:sz w:val="24"/>
-          <w:szCs w:val="24"/>
-        </w:rPr>
-        <w:t>, lease prospectus and alteration prospectus budget line items.</w:t>
-      </w:r>
-    </w:p>
-    <w:p>
-      <w:pPr>
-        <w:shd w:val="clear" w:color="auto" w:fill="FFFFFF"/>
-        <w:rPr>
-          <w:sz w:val="24"/>
-          <w:szCs w:val="24"/>
-          <w:highlight w:val="yellow"/>
-        </w:rPr>
-      </w:pPr>
-      <w:bookmarkStart w:id="67" w:name="_yrgqa821vux0"/>
-      <w:bookmarkEnd w:id="67"/>
-    </w:p>
-    <w:p>
-      <w:pPr>
-        <w:shd w:val="clear" w:color="auto" w:fill="FFFFFF"/>
-        <w:rPr>
-          <w:sz w:val="24"/>
-          <w:szCs w:val="24"/>
-        </w:rPr>
-      </w:pPr>
-      <w:r>
-        <w:rPr>
-          <w:sz w:val="24"/>
-          <w:szCs w:val="24"/>
-        </w:rPr>
-        <w:t xml:space="preserve">(v)Any acquisition that involves </w:t>
-      </w:r>
-      <w:r>
-        <w:rPr>
-          <w:b/>
-          <w:sz w:val="24"/>
-          <w:szCs w:val="24"/>
-        </w:rPr>
-        <w:t>[consolidation or bundling above $2 million</w:t>
+      </w:pPr>
+      <w:bookmarkStart w:id="82" w:name="_bqeb0b24rqnb"/>
+      <w:bookmarkEnd w:id="82"/>
+      <w:r>
+        <w:rPr>
+          <w:b/>
+          <w:sz w:val="24"/>
+          <w:szCs w:val="24"/>
+        </w:rPr>
+        <w:t>[(b)]</w:t>
+      </w:r>
+      <w:r>
+        <w:rPr>
+          <w:sz w:val="24"/>
+          <w:szCs w:val="24"/>
+        </w:rPr>
+        <w:t xml:space="preserve"> COs shall follow the INFORM procedures in </w:t>
+      </w:r>
+      <w:r>
+        <w:rPr>
+          <w:strike/>
+          <w:sz w:val="24"/>
+          <w:szCs w:val="24"/>
+        </w:rPr>
+        <w:t xml:space="preserve">section </w:t>
+      </w:r>
+      <w:r>
+        <w:rPr>
+          <w:sz w:val="24"/>
+          <w:szCs w:val="24"/>
+        </w:rPr>
+        <w:t xml:space="preserve">515.370 for all applicable orders and </w:t>
       </w:r>
       <w:proofErr w:type="gramStart"/>
       <w:r>
         <w:rPr>
-          <w:b/>
-          <w:sz w:val="24"/>
-          <w:szCs w:val="24"/>
-        </w:rPr>
-        <w:t>].</w:t>
-      </w:r>
-      <w:r>
-        <w:rPr>
-          <w:sz w:val="24"/>
-          <w:szCs w:val="24"/>
-        </w:rPr>
-        <w:t>-</w:t>
+          <w:sz w:val="24"/>
+          <w:szCs w:val="24"/>
+        </w:rPr>
+        <w:t>BPAs.</w:t>
+      </w:r>
+      <w:r>
+        <w:rPr>
+          <w:strike/>
+          <w:sz w:val="24"/>
+          <w:szCs w:val="24"/>
+        </w:rPr>
+        <w:t>.</w:t>
       </w:r>
       <w:proofErr w:type="gramEnd"/>
     </w:p>
@@ -7718,606 +7880,303 @@
       <w:pPr>
         <w:shd w:val="clear" w:color="auto" w:fill="FFFFFF"/>
         <w:rPr>
-          <w:strike/>
-          <w:sz w:val="24"/>
-          <w:szCs w:val="24"/>
-        </w:rPr>
-      </w:pPr>
-      <w:bookmarkStart w:id="68" w:name="_k99j59rnswky"/>
-      <w:bookmarkEnd w:id="68"/>
-    </w:p>
-    <w:p>
-      <w:pPr>
-        <w:shd w:val="clear" w:color="auto" w:fill="FFFFFF"/>
-        <w:rPr>
-          <w:strike/>
-          <w:sz w:val="24"/>
-          <w:szCs w:val="24"/>
-        </w:rPr>
-      </w:pPr>
-      <w:r>
-        <w:rPr>
-          <w:strike/>
-          <w:sz w:val="24"/>
-          <w:szCs w:val="24"/>
-        </w:rPr>
-        <w:t>(A)Consolidation above $2 million (FAR 7.107-2); or</w:t>
-      </w:r>
-    </w:p>
-    <w:p>
-      <w:pPr>
-        <w:shd w:val="clear" w:color="auto" w:fill="FFFFFF"/>
-        <w:rPr>
-          <w:strike/>
-          <w:sz w:val="24"/>
-          <w:szCs w:val="24"/>
-        </w:rPr>
-      </w:pPr>
-      <w:bookmarkStart w:id="69" w:name="_66zcxelgvcez"/>
-      <w:bookmarkEnd w:id="69"/>
-    </w:p>
-    <w:p>
-      <w:pPr>
-        <w:shd w:val="clear" w:color="auto" w:fill="FFFFFF"/>
-        <w:rPr>
-          <w:strike/>
-          <w:sz w:val="24"/>
-          <w:szCs w:val="24"/>
-        </w:rPr>
-      </w:pPr>
-      <w:r>
-        <w:rPr>
-          <w:strike/>
-          <w:sz w:val="24"/>
-          <w:szCs w:val="24"/>
-        </w:rPr>
-        <w:t>(B)Bundling at any dollar value (FAR 7.107-3).</w:t>
-      </w:r>
-    </w:p>
-    <w:p>
-      <w:pPr>
-        <w:rPr>
-          <w:sz w:val="24"/>
-          <w:szCs w:val="24"/>
-        </w:rPr>
-      </w:pPr>
-      <w:bookmarkStart w:id="70" w:name="_ms635suf8rud"/>
-      <w:bookmarkEnd w:id="70"/>
-    </w:p>
-    <w:p>
-      <w:pPr>
-        <w:rPr>
-          <w:sz w:val="24"/>
-          <w:szCs w:val="24"/>
-        </w:rPr>
-      </w:pPr>
-      <w:bookmarkStart w:id="71" w:name="_jrnrqbyz00nw"/>
-      <w:bookmarkEnd w:id="71"/>
-      <w:r>
-        <w:rPr>
-          <w:b/>
-          <w:sz w:val="24"/>
-          <w:szCs w:val="24"/>
-        </w:rPr>
-        <w:t>[(4</w:t>
+          <w:b/>
+          <w:sz w:val="24"/>
+          <w:szCs w:val="24"/>
+        </w:rPr>
+      </w:pPr>
+      <w:bookmarkStart w:id="83" w:name="_saletdvaebq6"/>
+      <w:bookmarkEnd w:id="83"/>
+    </w:p>
+    <w:p>
+      <w:pPr>
+        <w:shd w:val="clear" w:color="auto" w:fill="FFFFFF"/>
+        <w:rPr>
+          <w:b/>
+          <w:sz w:val="24"/>
+          <w:szCs w:val="24"/>
+        </w:rPr>
+      </w:pPr>
+      <w:bookmarkStart w:id="84" w:name="_nl9tg6x3ls40"/>
+      <w:bookmarkEnd w:id="84"/>
+      <w:r>
+        <w:rPr>
+          <w:b/>
+          <w:sz w:val="24"/>
+          <w:szCs w:val="24"/>
+        </w:rPr>
+        <w:t>* * * * *</w:t>
+      </w:r>
+    </w:p>
+    <w:p>
+      <w:pPr>
+        <w:shd w:val="clear" w:color="auto" w:fill="FFFFFF"/>
+        <w:rPr>
+          <w:b/>
+          <w:sz w:val="24"/>
+          <w:szCs w:val="24"/>
+        </w:rPr>
+      </w:pPr>
+      <w:bookmarkStart w:id="85" w:name="_usoivquckux3"/>
+      <w:bookmarkEnd w:id="85"/>
+    </w:p>
+    <w:p>
+      <w:pPr>
+        <w:shd w:val="clear" w:color="auto" w:fill="FFFFFF"/>
+        <w:rPr>
+          <w:b/>
+          <w:sz w:val="24"/>
+          <w:szCs w:val="24"/>
+        </w:rPr>
+      </w:pPr>
+      <w:r>
+        <w:rPr>
+          <w:b/>
+          <w:sz w:val="24"/>
+          <w:szCs w:val="24"/>
+        </w:rPr>
+        <w:t>Part 516 - Types of Contracts</w:t>
+      </w:r>
+    </w:p>
+    <w:p>
+      <w:pPr>
+        <w:rPr>
+          <w:sz w:val="24"/>
+          <w:szCs w:val="24"/>
+        </w:rPr>
+      </w:pPr>
+    </w:p>
+    <w:p>
+      <w:pPr>
+        <w:shd w:val="clear" w:color="auto" w:fill="FFFFFF"/>
+        <w:rPr>
+          <w:b/>
+          <w:sz w:val="24"/>
+          <w:szCs w:val="24"/>
+        </w:rPr>
+      </w:pPr>
+      <w:bookmarkStart w:id="86" w:name="_kqt5qe1otyad"/>
+      <w:bookmarkEnd w:id="86"/>
+      <w:r>
+        <w:rPr>
+          <w:b/>
+          <w:sz w:val="24"/>
+          <w:szCs w:val="24"/>
+        </w:rPr>
+        <w:t>Subpart 516.6 - Time-and-Materials, Labor-Hour, and Letter Contracts</w:t>
+      </w:r>
+    </w:p>
+    <w:p>
+      <w:pPr>
+        <w:shd w:val="clear" w:color="auto" w:fill="FFFFFF"/>
+        <w:rPr>
+          <w:b/>
+          <w:sz w:val="24"/>
+          <w:szCs w:val="24"/>
+        </w:rPr>
+      </w:pPr>
+      <w:bookmarkStart w:id="87" w:name="_porsccovhl8l"/>
+      <w:bookmarkEnd w:id="87"/>
+    </w:p>
+    <w:p>
+      <w:pPr>
+        <w:shd w:val="clear" w:color="auto" w:fill="FFFFFF"/>
+        <w:rPr>
+          <w:b/>
+          <w:sz w:val="24"/>
+          <w:szCs w:val="24"/>
+        </w:rPr>
+      </w:pPr>
+      <w:bookmarkStart w:id="88" w:name="_xceafrentjo"/>
+      <w:bookmarkEnd w:id="88"/>
+      <w:r>
+        <w:rPr>
+          <w:b/>
+          <w:sz w:val="24"/>
+          <w:szCs w:val="24"/>
+        </w:rPr>
+        <w:t>[516.601 Time-and-materials contracts.  For a D&amp;F for a time-and-material contract exceeding three years, the D&amp;F must be approved by the HCA. HCAs may designate approval authority for the D&amp;F to a level no lower than the Contracting Executive (see FAR 16.601(d)).]</w:t>
+      </w:r>
+    </w:p>
+    <w:p>
+      <w:pPr>
+        <w:rPr>
+          <w:sz w:val="24"/>
+          <w:szCs w:val="24"/>
+        </w:rPr>
+      </w:pPr>
+      <w:bookmarkStart w:id="89" w:name="_lhav9swy1o0v"/>
+      <w:bookmarkEnd w:id="89"/>
+    </w:p>
+    <w:p>
+      <w:pPr>
+        <w:rPr>
+          <w:sz w:val="24"/>
+          <w:szCs w:val="24"/>
+        </w:rPr>
+      </w:pPr>
+      <w:r>
+        <w:rPr>
+          <w:sz w:val="24"/>
+          <w:szCs w:val="24"/>
+        </w:rPr>
+        <w:t>* * * * *</w:t>
+      </w:r>
+    </w:p>
+    <w:p>
+      <w:pPr>
+        <w:rPr>
+          <w:sz w:val="24"/>
+          <w:szCs w:val="24"/>
+        </w:rPr>
+      </w:pPr>
+    </w:p>
+    <w:p>
+      <w:pPr>
+        <w:shd w:val="clear" w:color="auto" w:fill="FFFFFF"/>
+        <w:rPr>
+          <w:b/>
+          <w:sz w:val="24"/>
+          <w:szCs w:val="24"/>
+        </w:rPr>
+      </w:pPr>
+      <w:bookmarkStart w:id="90" w:name="_kgmz8kt6i3tb"/>
+      <w:bookmarkEnd w:id="90"/>
+      <w:r>
+        <w:rPr>
+          <w:b/>
+          <w:sz w:val="24"/>
+          <w:szCs w:val="24"/>
+        </w:rPr>
+        <w:t>Part 517 - Special Contracting Methods</w:t>
+      </w:r>
+    </w:p>
+    <w:p>
+      <w:pPr>
+        <w:shd w:val="clear" w:color="auto" w:fill="FFFFFF"/>
+        <w:rPr>
+          <w:b/>
+          <w:sz w:val="24"/>
+          <w:szCs w:val="24"/>
+        </w:rPr>
+      </w:pPr>
+      <w:bookmarkStart w:id="91" w:name="_ebdd06h84p2q"/>
+      <w:bookmarkEnd w:id="91"/>
+      <w:r>
+        <w:rPr>
+          <w:b/>
+          <w:sz w:val="24"/>
+          <w:szCs w:val="24"/>
+        </w:rPr>
+        <w:t>Subpart 517.5 - Interagency Acquisitions</w:t>
+      </w:r>
+    </w:p>
+    <w:p>
+      <w:pPr>
+        <w:shd w:val="clear" w:color="auto" w:fill="FFFFFF"/>
+        <w:rPr>
+          <w:b/>
+          <w:sz w:val="24"/>
+          <w:szCs w:val="24"/>
+        </w:rPr>
+      </w:pPr>
+      <w:bookmarkStart w:id="92" w:name="_ljero75nr3va"/>
+      <w:bookmarkEnd w:id="92"/>
+    </w:p>
+    <w:p>
+      <w:pPr>
+        <w:shd w:val="clear" w:color="auto" w:fill="FFFFFF"/>
+        <w:rPr>
+          <w:b/>
+          <w:sz w:val="24"/>
+          <w:szCs w:val="24"/>
+        </w:rPr>
+      </w:pPr>
+      <w:bookmarkStart w:id="93" w:name="_xpneeu9sps2f"/>
+      <w:bookmarkEnd w:id="93"/>
+      <w:r>
+        <w:rPr>
+          <w:b/>
+          <w:sz w:val="24"/>
+          <w:szCs w:val="24"/>
+        </w:rPr>
+        <w:t>517.502 Procedures.</w:t>
+      </w:r>
+    </w:p>
+    <w:p>
+      <w:pPr>
+        <w:shd w:val="clear" w:color="auto" w:fill="FFFFFF"/>
+        <w:rPr>
+          <w:sz w:val="24"/>
+          <w:szCs w:val="24"/>
+        </w:rPr>
+      </w:pPr>
+      <w:bookmarkStart w:id="94" w:name="_4gp9n6ffbw8"/>
+      <w:bookmarkEnd w:id="94"/>
+      <w:r>
+        <w:rPr>
+          <w:sz w:val="24"/>
+          <w:szCs w:val="24"/>
+        </w:rPr>
+        <w:t>(a)  General.</w:t>
+      </w:r>
+    </w:p>
+    <w:p>
+      <w:pPr>
+        <w:shd w:val="clear" w:color="auto" w:fill="FFFFFF"/>
+        <w:rPr>
+          <w:sz w:val="24"/>
+          <w:szCs w:val="24"/>
+        </w:rPr>
+      </w:pPr>
+      <w:bookmarkStart w:id="95" w:name="_nja5098ak7qb"/>
+      <w:bookmarkEnd w:id="95"/>
+    </w:p>
+    <w:p>
+      <w:pPr>
+        <w:shd w:val="clear" w:color="auto" w:fill="FFFFFF"/>
+        <w:ind w:left="720"/>
+        <w:rPr>
+          <w:sz w:val="24"/>
+          <w:szCs w:val="24"/>
+        </w:rPr>
+      </w:pPr>
+      <w:bookmarkStart w:id="96" w:name="_40qqc0k22vcb"/>
+      <w:bookmarkEnd w:id="96"/>
+      <w:r>
+        <w:rPr>
+          <w:sz w:val="24"/>
+          <w:szCs w:val="24"/>
+        </w:rPr>
+        <w:t xml:space="preserve">(1)  GSA provides interagency acquisition (IA) services to support the mission of federal agencies, foster </w:t>
       </w:r>
       <w:proofErr w:type="gramStart"/>
       <w:r>
         <w:rPr>
-          <w:b/>
-          <w:sz w:val="24"/>
-          <w:szCs w:val="24"/>
-        </w:rPr>
-        <w:t>)]</w:t>
-      </w:r>
-      <w:r>
-        <w:rPr>
-          <w:strike/>
-          <w:sz w:val="24"/>
-          <w:szCs w:val="24"/>
-        </w:rPr>
-        <w:t>(</w:t>
+          <w:sz w:val="24"/>
+          <w:szCs w:val="24"/>
+        </w:rPr>
+        <w:t>competition</w:t>
       </w:r>
       <w:proofErr w:type="gramEnd"/>
       <w:r>
         <w:rPr>
-          <w:strike/>
-          <w:sz w:val="24"/>
-          <w:szCs w:val="24"/>
-        </w:rPr>
-        <w:t>3)</w:t>
-      </w:r>
-      <w:r>
-        <w:rPr>
-          <w:sz w:val="24"/>
-          <w:szCs w:val="24"/>
-        </w:rPr>
-        <w:t xml:space="preserve"> * * *</w:t>
-      </w:r>
-    </w:p>
-    <w:p>
-      <w:pPr>
-        <w:rPr>
-          <w:sz w:val="24"/>
-          <w:szCs w:val="24"/>
-        </w:rPr>
-      </w:pPr>
-    </w:p>
-    <w:p>
-      <w:pPr>
-        <w:rPr>
-          <w:sz w:val="24"/>
-          <w:szCs w:val="24"/>
-        </w:rPr>
-      </w:pPr>
-      <w:r>
-        <w:rPr>
-          <w:sz w:val="24"/>
-          <w:szCs w:val="24"/>
-        </w:rPr>
-        <w:t>* * * * *</w:t>
-      </w:r>
-    </w:p>
-    <w:p>
-      <w:pPr>
-        <w:shd w:val="clear" w:color="auto" w:fill="FFFFFF"/>
-        <w:rPr>
-          <w:b/>
-          <w:sz w:val="24"/>
-          <w:szCs w:val="24"/>
-        </w:rPr>
-      </w:pPr>
-      <w:bookmarkStart w:id="72" w:name="_mrhjtq2g7e80"/>
-      <w:bookmarkEnd w:id="72"/>
-    </w:p>
-    <w:p>
-      <w:pPr>
-        <w:shd w:val="clear" w:color="auto" w:fill="FFFFFF"/>
-        <w:rPr>
-          <w:b/>
-          <w:sz w:val="24"/>
-          <w:szCs w:val="24"/>
-        </w:rPr>
-      </w:pPr>
-      <w:r>
-        <w:rPr>
-          <w:b/>
-          <w:sz w:val="24"/>
-          <w:szCs w:val="24"/>
-        </w:rPr>
-        <w:t>Part 508 - Required Sources of Supplies and Services</w:t>
-      </w:r>
-    </w:p>
-    <w:p>
-      <w:pPr>
-        <w:shd w:val="clear" w:color="auto" w:fill="FFFFFF"/>
-        <w:rPr>
-          <w:b/>
-          <w:sz w:val="24"/>
-          <w:szCs w:val="24"/>
-        </w:rPr>
-      </w:pPr>
-      <w:bookmarkStart w:id="73" w:name="_frckq0nz56jq"/>
-      <w:bookmarkEnd w:id="73"/>
-    </w:p>
-    <w:p>
-      <w:pPr>
-        <w:shd w:val="clear" w:color="auto" w:fill="FFFFFF"/>
-        <w:rPr>
-          <w:b/>
-          <w:sz w:val="24"/>
-          <w:szCs w:val="24"/>
-        </w:rPr>
-      </w:pPr>
-      <w:bookmarkStart w:id="74" w:name="_jh16hzegpkyf"/>
-      <w:bookmarkEnd w:id="74"/>
-      <w:r>
-        <w:rPr>
-          <w:b/>
-          <w:sz w:val="24"/>
-          <w:szCs w:val="24"/>
-        </w:rPr>
-        <w:t>Subpart 508.4 - Federal Supply Schedules</w:t>
-      </w:r>
-    </w:p>
-    <w:p>
-      <w:pPr>
-        <w:shd w:val="clear" w:color="auto" w:fill="FFFFFF"/>
-        <w:rPr>
-          <w:b/>
-          <w:sz w:val="24"/>
-          <w:szCs w:val="24"/>
-        </w:rPr>
-      </w:pPr>
-      <w:bookmarkStart w:id="75" w:name="_6ii1qtn3jsqu"/>
-      <w:bookmarkEnd w:id="75"/>
-    </w:p>
-    <w:p>
-      <w:pPr>
-        <w:shd w:val="clear" w:color="auto" w:fill="FFFFFF"/>
-        <w:rPr>
-          <w:b/>
-          <w:sz w:val="24"/>
-          <w:szCs w:val="24"/>
-        </w:rPr>
-      </w:pPr>
-      <w:bookmarkStart w:id="76" w:name="_di74dik3yqd4"/>
-      <w:bookmarkEnd w:id="76"/>
-      <w:r>
-        <w:rPr>
-          <w:b/>
-          <w:sz w:val="24"/>
-          <w:szCs w:val="24"/>
-        </w:rPr>
-        <w:t xml:space="preserve">* * * </w:t>
-      </w:r>
-    </w:p>
-    <w:p>
-      <w:pPr>
-        <w:shd w:val="clear" w:color="auto" w:fill="FFFFFF"/>
-        <w:rPr>
-          <w:b/>
-          <w:sz w:val="24"/>
-          <w:szCs w:val="24"/>
-        </w:rPr>
-      </w:pPr>
-      <w:bookmarkStart w:id="77" w:name="_bzrsx7i3d4qt"/>
-      <w:bookmarkEnd w:id="77"/>
-      <w:r>
-        <w:rPr>
-          <w:b/>
-          <w:sz w:val="24"/>
-          <w:szCs w:val="24"/>
-        </w:rPr>
-        <w:t>508.405 Ordering procedures for Federal Supply Schedules.</w:t>
-      </w:r>
-    </w:p>
-    <w:p>
-      <w:pPr>
-        <w:shd w:val="clear" w:color="auto" w:fill="FFFFFF"/>
-        <w:rPr>
-          <w:b/>
-          <w:sz w:val="24"/>
-          <w:szCs w:val="24"/>
-        </w:rPr>
-      </w:pPr>
-      <w:bookmarkStart w:id="78" w:name="_u1ey6q4oqwmb"/>
-      <w:bookmarkEnd w:id="78"/>
-    </w:p>
-    <w:p>
-      <w:pPr>
-        <w:shd w:val="clear" w:color="auto" w:fill="FFFFFF"/>
-        <w:rPr>
-          <w:b/>
-          <w:sz w:val="24"/>
-          <w:szCs w:val="24"/>
-        </w:rPr>
-      </w:pPr>
-      <w:bookmarkStart w:id="79" w:name="_p4ougkidqz8o"/>
-      <w:bookmarkEnd w:id="79"/>
-      <w:r>
-        <w:rPr>
-          <w:b/>
-          <w:sz w:val="24"/>
-          <w:szCs w:val="24"/>
-        </w:rPr>
-        <w:t xml:space="preserve">[(a) For a D&amp;F for a single award Blanket Purchase Agreement (BPA) with an estimated value exceeding $100 million, the D&amp;F must be approved by the HCA. </w:t>
-      </w:r>
-    </w:p>
-    <w:p>
-      <w:pPr>
-        <w:shd w:val="clear" w:color="auto" w:fill="FFFFFF"/>
-        <w:rPr>
-          <w:strike/>
-          <w:sz w:val="24"/>
-          <w:szCs w:val="24"/>
-        </w:rPr>
-      </w:pPr>
-      <w:bookmarkStart w:id="80" w:name="_bqeb0b24rqnb"/>
-      <w:bookmarkEnd w:id="80"/>
-      <w:r>
-        <w:rPr>
-          <w:b/>
-          <w:sz w:val="24"/>
-          <w:szCs w:val="24"/>
-        </w:rPr>
-        <w:t>[(b)]</w:t>
-      </w:r>
-      <w:r>
-        <w:rPr>
-          <w:sz w:val="24"/>
-          <w:szCs w:val="24"/>
-        </w:rPr>
-        <w:t xml:space="preserve"> COs shall follow the INFORM procedures in </w:t>
-      </w:r>
-      <w:r>
-        <w:rPr>
-          <w:strike/>
-          <w:sz w:val="24"/>
-          <w:szCs w:val="24"/>
-        </w:rPr>
-        <w:t xml:space="preserve">section </w:t>
-      </w:r>
-      <w:r>
-        <w:rPr>
-          <w:sz w:val="24"/>
-          <w:szCs w:val="24"/>
-        </w:rPr>
-        <w:t xml:space="preserve">515.370 for all applicable orders and </w:t>
-      </w:r>
-      <w:proofErr w:type="gramStart"/>
-      <w:r>
-        <w:rPr>
-          <w:sz w:val="24"/>
-          <w:szCs w:val="24"/>
-        </w:rPr>
-        <w:t>BPAs.</w:t>
-      </w:r>
-      <w:r>
-        <w:rPr>
-          <w:strike/>
-          <w:sz w:val="24"/>
-          <w:szCs w:val="24"/>
-        </w:rPr>
-        <w:t>.</w:t>
-      </w:r>
-      <w:proofErr w:type="gramEnd"/>
-    </w:p>
-    <w:p>
-      <w:pPr>
-        <w:shd w:val="clear" w:color="auto" w:fill="FFFFFF"/>
-        <w:rPr>
-          <w:b/>
-          <w:sz w:val="24"/>
-          <w:szCs w:val="24"/>
-        </w:rPr>
-      </w:pPr>
-      <w:bookmarkStart w:id="81" w:name="_saletdvaebq6"/>
-      <w:bookmarkEnd w:id="81"/>
-    </w:p>
-    <w:p>
-      <w:pPr>
-        <w:shd w:val="clear" w:color="auto" w:fill="FFFFFF"/>
-        <w:rPr>
-          <w:b/>
-          <w:sz w:val="24"/>
-          <w:szCs w:val="24"/>
-        </w:rPr>
-      </w:pPr>
-      <w:bookmarkStart w:id="82" w:name="_nl9tg6x3ls40"/>
-      <w:bookmarkEnd w:id="82"/>
-      <w:r>
-        <w:rPr>
-          <w:b/>
-          <w:sz w:val="24"/>
-          <w:szCs w:val="24"/>
-        </w:rPr>
-        <w:t>* * * * *</w:t>
-      </w:r>
-    </w:p>
-    <w:p>
-      <w:pPr>
-        <w:shd w:val="clear" w:color="auto" w:fill="FFFFFF"/>
-        <w:rPr>
-          <w:b/>
-          <w:sz w:val="24"/>
-          <w:szCs w:val="24"/>
-        </w:rPr>
-      </w:pPr>
-      <w:bookmarkStart w:id="83" w:name="_usoivquckux3"/>
-      <w:bookmarkEnd w:id="83"/>
-    </w:p>
-    <w:p>
-      <w:pPr>
-        <w:shd w:val="clear" w:color="auto" w:fill="FFFFFF"/>
-        <w:rPr>
-          <w:b/>
-          <w:sz w:val="24"/>
-          <w:szCs w:val="24"/>
-        </w:rPr>
-      </w:pPr>
-      <w:r>
-        <w:rPr>
-          <w:b/>
-          <w:sz w:val="24"/>
-          <w:szCs w:val="24"/>
-        </w:rPr>
-        <w:t>Part 516 - Types of Contracts</w:t>
-      </w:r>
-    </w:p>
-    <w:p>
-      <w:pPr>
-        <w:rPr>
-          <w:sz w:val="24"/>
-          <w:szCs w:val="24"/>
-        </w:rPr>
-      </w:pPr>
-    </w:p>
-    <w:p>
-      <w:pPr>
-        <w:shd w:val="clear" w:color="auto" w:fill="FFFFFF"/>
-        <w:rPr>
-          <w:b/>
-          <w:sz w:val="24"/>
-          <w:szCs w:val="24"/>
-        </w:rPr>
-      </w:pPr>
-      <w:bookmarkStart w:id="84" w:name="_kqt5qe1otyad"/>
-      <w:bookmarkEnd w:id="84"/>
-      <w:r>
-        <w:rPr>
-          <w:b/>
-          <w:sz w:val="24"/>
-          <w:szCs w:val="24"/>
-        </w:rPr>
-        <w:t>Subpart 516.6 - Time-and-Materials, Labor-Hour, and Letter Contracts</w:t>
-      </w:r>
-    </w:p>
-    <w:p>
-      <w:pPr>
-        <w:shd w:val="clear" w:color="auto" w:fill="FFFFFF"/>
-        <w:rPr>
-          <w:b/>
-          <w:sz w:val="24"/>
-          <w:szCs w:val="24"/>
-        </w:rPr>
-      </w:pPr>
-      <w:bookmarkStart w:id="85" w:name="_porsccovhl8l"/>
-      <w:bookmarkEnd w:id="85"/>
-    </w:p>
-    <w:p>
-      <w:pPr>
-        <w:shd w:val="clear" w:color="auto" w:fill="FFFFFF"/>
-        <w:rPr>
-          <w:b/>
-          <w:sz w:val="24"/>
-          <w:szCs w:val="24"/>
-        </w:rPr>
-      </w:pPr>
-      <w:bookmarkStart w:id="86" w:name="_xceafrentjo"/>
-      <w:bookmarkEnd w:id="86"/>
-      <w:r>
-        <w:rPr>
-          <w:b/>
-          <w:sz w:val="24"/>
-          <w:szCs w:val="24"/>
-        </w:rPr>
-        <w:t>[516.601 Time-and-materials contracts.  For a D&amp;F for a time-and-material contract exceeding three years, the D&amp;F must be approved by the HCA. HCAs may designate approval authority for the D&amp;F to a level no lower than the Contracting Executive (see FAR 16.601(d)).]</w:t>
-      </w:r>
-    </w:p>
-    <w:p>
-      <w:pPr>
-        <w:rPr>
-          <w:sz w:val="24"/>
-          <w:szCs w:val="24"/>
-        </w:rPr>
-      </w:pPr>
-      <w:bookmarkStart w:id="87" w:name="_lhav9swy1o0v"/>
-      <w:bookmarkEnd w:id="87"/>
-    </w:p>
-    <w:p>
-      <w:pPr>
-        <w:rPr>
-          <w:sz w:val="24"/>
-          <w:szCs w:val="24"/>
-        </w:rPr>
-      </w:pPr>
-      <w:r>
-        <w:rPr>
-          <w:sz w:val="24"/>
-          <w:szCs w:val="24"/>
-        </w:rPr>
-        <w:t>* * * * *</w:t>
-      </w:r>
-    </w:p>
-    <w:p>
-      <w:pPr>
-        <w:rPr>
-          <w:sz w:val="24"/>
-          <w:szCs w:val="24"/>
-        </w:rPr>
-      </w:pPr>
-    </w:p>
-    <w:p>
-      <w:pPr>
-        <w:shd w:val="clear" w:color="auto" w:fill="FFFFFF"/>
-        <w:rPr>
-          <w:b/>
-          <w:sz w:val="24"/>
-          <w:szCs w:val="24"/>
-        </w:rPr>
-      </w:pPr>
-      <w:bookmarkStart w:id="88" w:name="_kgmz8kt6i3tb"/>
-      <w:bookmarkEnd w:id="88"/>
-      <w:r>
-        <w:rPr>
-          <w:b/>
-          <w:sz w:val="24"/>
-          <w:szCs w:val="24"/>
-        </w:rPr>
-        <w:t>Part 517 - Special Contracting Methods</w:t>
-      </w:r>
-    </w:p>
-    <w:p>
-      <w:pPr>
-        <w:shd w:val="clear" w:color="auto" w:fill="FFFFFF"/>
-        <w:rPr>
-          <w:b/>
-          <w:sz w:val="24"/>
-          <w:szCs w:val="24"/>
-        </w:rPr>
-      </w:pPr>
-      <w:bookmarkStart w:id="89" w:name="_ebdd06h84p2q"/>
-      <w:bookmarkEnd w:id="89"/>
-      <w:r>
-        <w:rPr>
-          <w:b/>
-          <w:sz w:val="24"/>
-          <w:szCs w:val="24"/>
-        </w:rPr>
-        <w:t>Subpart 517.5 - Interagency Acquisitions</w:t>
-      </w:r>
-    </w:p>
-    <w:p>
-      <w:pPr>
-        <w:shd w:val="clear" w:color="auto" w:fill="FFFFFF"/>
-        <w:rPr>
-          <w:b/>
-          <w:sz w:val="24"/>
-          <w:szCs w:val="24"/>
-        </w:rPr>
-      </w:pPr>
-      <w:bookmarkStart w:id="90" w:name="_ljero75nr3va"/>
-      <w:bookmarkEnd w:id="90"/>
-    </w:p>
-    <w:p>
-      <w:pPr>
-        <w:shd w:val="clear" w:color="auto" w:fill="FFFFFF"/>
-        <w:rPr>
-          <w:b/>
-          <w:sz w:val="24"/>
-          <w:szCs w:val="24"/>
-        </w:rPr>
-      </w:pPr>
-      <w:bookmarkStart w:id="91" w:name="_xpneeu9sps2f"/>
-      <w:bookmarkEnd w:id="91"/>
-      <w:r>
-        <w:rPr>
-          <w:b/>
-          <w:sz w:val="24"/>
-          <w:szCs w:val="24"/>
-        </w:rPr>
-        <w:t>517.502 Procedures.</w:t>
-      </w:r>
-    </w:p>
-    <w:p>
-      <w:pPr>
-        <w:shd w:val="clear" w:color="auto" w:fill="FFFFFF"/>
-        <w:rPr>
-          <w:sz w:val="24"/>
-          <w:szCs w:val="24"/>
-        </w:rPr>
-      </w:pPr>
-      <w:bookmarkStart w:id="92" w:name="_4gp9n6ffbw8"/>
-      <w:bookmarkEnd w:id="92"/>
-      <w:r>
-        <w:rPr>
-          <w:sz w:val="24"/>
-          <w:szCs w:val="24"/>
-        </w:rPr>
-        <w:t>(a)  General.</w:t>
-      </w:r>
-    </w:p>
-    <w:p>
-      <w:pPr>
-        <w:shd w:val="clear" w:color="auto" w:fill="FFFFFF"/>
-        <w:rPr>
-          <w:sz w:val="24"/>
-          <w:szCs w:val="24"/>
-        </w:rPr>
-      </w:pPr>
-      <w:bookmarkStart w:id="93" w:name="_nja5098ak7qb"/>
-      <w:bookmarkEnd w:id="93"/>
+          <w:sz w:val="24"/>
+          <w:szCs w:val="24"/>
+        </w:rPr>
+        <w:t xml:space="preserve"> and use of economies of scale, and provide options for agencies to meet their administrative and procurement needs.</w:t>
+      </w:r>
+    </w:p>
+    <w:p>
+      <w:pPr>
+        <w:shd w:val="clear" w:color="auto" w:fill="FFFFFF"/>
+        <w:rPr>
+          <w:sz w:val="24"/>
+          <w:szCs w:val="24"/>
+        </w:rPr>
+      </w:pPr>
+      <w:bookmarkStart w:id="97" w:name="_tux1j9igdnxc"/>
+      <w:bookmarkEnd w:id="97"/>
     </w:p>
     <w:p>
       <w:pPr>
@@ -8328,54 +8187,8 @@
           <w:szCs w:val="24"/>
         </w:rPr>
       </w:pPr>
-      <w:bookmarkStart w:id="94" w:name="_40qqc0k22vcb"/>
-      <w:bookmarkEnd w:id="94"/>
-      <w:r>
-        <w:rPr>
-          <w:sz w:val="24"/>
-          <w:szCs w:val="24"/>
-        </w:rPr>
-        <w:t xml:space="preserve">(1)  GSA provides interagency acquisition (IA) services to support the mission of federal agencies, foster </w:t>
-      </w:r>
-      <w:proofErr w:type="gramStart"/>
-      <w:r>
-        <w:rPr>
-          <w:sz w:val="24"/>
-          <w:szCs w:val="24"/>
-        </w:rPr>
-        <w:t>competition</w:t>
-      </w:r>
-      <w:proofErr w:type="gramEnd"/>
-      <w:r>
-        <w:rPr>
-          <w:sz w:val="24"/>
-          <w:szCs w:val="24"/>
-        </w:rPr>
-        <w:t xml:space="preserve"> and use of economies of scale, and provide options for agencies to meet their administrative and procurement needs.</w:t>
-      </w:r>
-    </w:p>
-    <w:p>
-      <w:pPr>
-        <w:shd w:val="clear" w:color="auto" w:fill="FFFFFF"/>
-        <w:rPr>
-          <w:sz w:val="24"/>
-          <w:szCs w:val="24"/>
-        </w:rPr>
-      </w:pPr>
-      <w:bookmarkStart w:id="95" w:name="_tux1j9igdnxc"/>
-      <w:bookmarkEnd w:id="95"/>
-    </w:p>
-    <w:p>
-      <w:pPr>
-        <w:shd w:val="clear" w:color="auto" w:fill="FFFFFF"/>
-        <w:ind w:left="720"/>
-        <w:rPr>
-          <w:sz w:val="24"/>
-          <w:szCs w:val="24"/>
-        </w:rPr>
-      </w:pPr>
-      <w:bookmarkStart w:id="96" w:name="_r95rbqht0e1l"/>
-      <w:bookmarkEnd w:id="96"/>
+      <w:bookmarkStart w:id="98" w:name="_r95rbqht0e1l"/>
+      <w:bookmarkEnd w:id="98"/>
       <w:r>
         <w:rPr>
           <w:sz w:val="24"/>
@@ -8411,8 +8224,8 @@
           <w:szCs w:val="24"/>
         </w:rPr>
       </w:pPr>
-      <w:bookmarkStart w:id="97" w:name="_hj10912rtx15"/>
-      <w:bookmarkEnd w:id="97"/>
+      <w:bookmarkStart w:id="99" w:name="_hj10912rtx15"/>
+      <w:bookmarkEnd w:id="99"/>
     </w:p>
     <w:p>
       <w:pPr>
@@ -8424,8 +8237,8 @@
           <w:szCs w:val="24"/>
         </w:rPr>
       </w:pPr>
-      <w:bookmarkStart w:id="98" w:name="_blruk9y821ag"/>
-      <w:bookmarkEnd w:id="98"/>
+      <w:bookmarkStart w:id="100" w:name="_blruk9y821ag"/>
+      <w:bookmarkEnd w:id="100"/>
       <w:r>
         <w:rPr>
           <w:b/>
@@ -8446,8 +8259,8 @@
           <w:highlight w:val="yellow"/>
         </w:rPr>
       </w:pPr>
-      <w:bookmarkStart w:id="99" w:name="_fmdgzlnru45x"/>
-      <w:bookmarkEnd w:id="99"/>
+      <w:bookmarkStart w:id="101" w:name="_fmdgzlnru45x"/>
+      <w:bookmarkEnd w:id="101"/>
     </w:p>
     <w:p>
       <w:pPr>
@@ -8459,8 +8272,8 @@
           <w:szCs w:val="24"/>
         </w:rPr>
       </w:pPr>
-      <w:bookmarkStart w:id="100" w:name="_e96zw3pg7var"/>
-      <w:bookmarkEnd w:id="100"/>
+      <w:bookmarkStart w:id="102" w:name="_e96zw3pg7var"/>
+      <w:bookmarkEnd w:id="102"/>
       <w:r>
         <w:rPr>
           <w:b/>
@@ -8531,8 +8344,8 @@
           <w:highlight w:val="yellow"/>
         </w:rPr>
       </w:pPr>
-      <w:bookmarkStart w:id="101" w:name="_w3c17r6ug3oc"/>
-      <w:bookmarkEnd w:id="101"/>
+      <w:bookmarkStart w:id="103" w:name="_w3c17r6ug3oc"/>
+      <w:bookmarkEnd w:id="103"/>
     </w:p>
     <w:p>
       <w:pPr>
@@ -8558,8 +8371,8 @@
           <w:szCs w:val="24"/>
         </w:rPr>
       </w:pPr>
-      <w:bookmarkStart w:id="102" w:name="_9rkotnt2vxd4"/>
-      <w:bookmarkEnd w:id="102"/>
+      <w:bookmarkStart w:id="104" w:name="_9rkotnt2vxd4"/>
+      <w:bookmarkEnd w:id="104"/>
       <w:r>
         <w:rPr>
           <w:sz w:val="24"/>
@@ -9119,6 +8932,14 @@
     <w:abstractNumId w:val="1"/>
   </w:num>
 </w:numbering>
+</file>
+
+<file path=word/people.xml><?xml version="1.0" encoding="utf-8"?>
+<w15:people xmlns:wpc="http://schemas.microsoft.com/office/word/2010/wordprocessingCanvas" xmlns:cx="http://schemas.microsoft.com/office/drawing/2014/chartex" xmlns:cx1="http://schemas.microsoft.com/office/drawing/2015/9/8/chartex" xmlns:cx2="http://schemas.microsoft.com/office/drawing/2015/10/21/chartex" xmlns:cx3="http://schemas.microsoft.com/office/drawing/2016/5/9/chartex" xmlns:cx4="http://schemas.microsoft.com/office/drawing/2016/5/10/chartex" xmlns:cx5="http://schemas.microsoft.com/office/drawing/2016/5/11/chartex" xmlns:cx6="http://schemas.microsoft.com/office/drawing/2016/5/12/chartex" xmlns:cx7="http://schemas.microsoft.com/office/drawing/2016/5/13/chartex" xmlns:cx8="http://schemas.microsoft.com/office/drawing/2016/5/14/chartex" xmlns:mc="http://schemas.openxmlformats.org/markup-compatibility/2006" xmlns:aink="http://schemas.microsoft.com/office/drawing/2016/ink" xmlns:am3d="http://schemas.microsoft.com/office/drawing/2017/model3d" xmlns:o="urn:schemas-microsoft-com:office:office" xmlns:oel="http://schemas.microsoft.com/office/2019/extlst" xmlns:r="http://schemas.openxmlformats.org/officeDocument/2006/relationships" xmlns:m="http://schemas.openxmlformats.org/officeDocument/2006/math" xmlns:v="urn:schemas-microsoft-com:vml" xmlns:wp14="http://schemas.microsoft.com/office/word/2010/wordprocessingDrawing" xmlns:wp="http://schemas.openxmlformats.org/drawingml/2006/wordprocessingDrawing" xmlns:w10="urn:schemas-microsoft-com:office:word" xmlns:w="http://schemas.openxmlformats.org/wordprocessingml/2006/main" xmlns:w14="http://schemas.microsoft.com/office/word/2010/wordml" xmlns:w15="http://schemas.microsoft.com/office/word/2012/wordml" xmlns:w16cex="http://schemas.microsoft.com/office/word/2018/wordml/cex" xmlns:w16cid="http://schemas.microsoft.com/office/word/2016/wordml/cid" xmlns:w16="http://schemas.microsoft.com/office/word/2018/wordml" xmlns:w16sdtdh="http://schemas.microsoft.com/office/word/2020/wordml/sdtdatahash" xmlns:w16se="http://schemas.microsoft.com/office/word/2015/wordml/symex" xmlns:wpg="http://schemas.microsoft.com/office/word/2010/wordprocessingGroup" xmlns:wpi="http://schemas.microsoft.com/office/word/2010/wordprocessingInk" xmlns:wne="http://schemas.microsoft.com/office/word/2006/wordml" xmlns:wps="http://schemas.microsoft.com/office/word/2010/wordprocessingShape" mc:Ignorable="w14 w15 w16se w16cid w16 w16cex w16sdtdh wp14">
+  <w15:person w15:author="Francis Poe">
+    <w15:presenceInfo w15:providerId="Windows Live" w15:userId="27b81a66ec7f60fd"/>
+  </w15:person>
+</w15:people>
 </file>
 
 <file path=word/styles.xml><?xml version="1.0" encoding="utf-8"?>
@@ -9749,6 +9570,16 @@
       <w:u w:val="single"/>
     </w:rPr>
   </w:style>
+  <w:style w:type="paragraph" w:styleId="Revision">
+    <w:name w:val="Revision"/>
+    <w:hidden/>
+    <w:uiPriority w:val="99"/>
+    <w:semiHidden/>
+    <w:rsid w:val="004378D1"/>
+    <w:pPr>
+      <w:spacing w:line="240" w:lineRule="auto"/>
+    </w:pPr>
+  </w:style>
 </w:styles>
 </file>
 

</xml_diff>